<commit_message>
Modified doc and added m files
</commit_message>
<xml_diff>
--- a/hw4/writeup.docx
+++ b/hw4/writeup.docx
@@ -4,7 +4,7 @@
   <w:body>
     <w:p>
       <w:pPr>
-        <w:pStyle w:val="Title"/>
+        <w:pStyle w:val="a8"/>
         <w:jc w:val="both"/>
       </w:pPr>
       <w:proofErr w:type="spellStart"/>
@@ -18,7 +18,7 @@
     </w:p>
     <w:p>
       <w:pPr>
-        <w:pStyle w:val="Heading2"/>
+        <w:pStyle w:val="2"/>
         <w:jc w:val="both"/>
       </w:pPr>
       <w:r>
@@ -27,7 +27,7 @@
     </w:p>
     <w:p>
       <w:pPr>
-        <w:pStyle w:val="ListParagraph"/>
+        <w:pStyle w:val="a3"/>
         <w:numPr>
           <w:ilvl w:val="0"/>
           <w:numId w:val="2"/>
@@ -35,7 +35,22 @@
         <w:jc w:val="both"/>
       </w:pPr>
       <w:r>
-        <w:t xml:space="preserve">Since we just need the variables to express whether a person is going on the car or not and since we have six people, we just need 6 people. Since there are two choices for each person, there are </w:t>
+        <w:t xml:space="preserve">Since we just need </w:t>
+      </w:r>
+      <w:r>
+        <w:t>one variable</w:t>
+      </w:r>
+      <w:r>
+        <w:t xml:space="preserve"> to express whether a person is going on the car or not and we have six people, we just need 6</w:t>
+      </w:r>
+      <w:r>
+        <w:rPr>
+          <w:rFonts w:hint="eastAsia"/>
+        </w:rPr>
+        <w:t xml:space="preserve"> variables</w:t>
+      </w:r>
+      <w:r>
+        <w:t xml:space="preserve">. Since there are two choices for each person, there are </w:t>
       </w:r>
       <m:oMath>
         <m:sSup>
@@ -71,7 +86,7 @@
     </w:p>
     <w:p>
       <w:pPr>
-        <w:pStyle w:val="ListParagraph"/>
+        <w:pStyle w:val="a3"/>
         <w:numPr>
           <w:ilvl w:val="0"/>
           <w:numId w:val="2"/>
@@ -83,6 +98,9 @@
       </w:r>
       <m:oMath>
         <m:r>
+          <m:rPr>
+            <m:sty m:val="bi"/>
+          </m:rPr>
           <w:rPr>
             <w:rFonts w:ascii="Cambria Math" w:hAnsi="Cambria Math"/>
           </w:rPr>
@@ -92,7 +110,7 @@
     </w:p>
     <w:p>
       <w:pPr>
-        <w:pStyle w:val="ListParagraph"/>
+        <w:pStyle w:val="a3"/>
         <w:ind w:left="1080"/>
         <w:jc w:val="both"/>
       </w:pPr>
@@ -101,6 +119,9 @@
       </w:r>
       <m:oMath>
         <m:r>
+          <m:rPr>
+            <m:sty m:val="bi"/>
+          </m:rPr>
           <w:rPr>
             <w:rFonts w:ascii="Cambria Math" w:hAnsi="Cambria Math"/>
           </w:rPr>
@@ -110,7 +131,7 @@
     </w:p>
     <w:p>
       <w:pPr>
-        <w:pStyle w:val="ListParagraph"/>
+        <w:pStyle w:val="a3"/>
         <w:ind w:left="1080"/>
         <w:jc w:val="both"/>
       </w:pPr>
@@ -186,9 +207,12 @@
     </w:p>
     <w:p>
       <w:pPr>
-        <w:pStyle w:val="ListParagraph"/>
+        <w:pStyle w:val="a3"/>
         <w:ind w:left="1080"/>
         <w:jc w:val="both"/>
+        <w:rPr>
+          <w:b/>
+        </w:rPr>
       </w:pPr>
       <w:r>
         <w:tab/>
@@ -199,12 +223,16 @@
             <m:ctrlPr>
               <w:rPr>
                 <w:rFonts w:ascii="Cambria Math" w:hAnsi="Cambria Math"/>
+                <w:b/>
                 <w:i/>
               </w:rPr>
             </m:ctrlPr>
           </m:dPr>
           <m:e>
             <m:r>
+              <m:rPr>
+                <m:sty m:val="bi"/>
+              </m:rPr>
               <w:rPr>
                 <w:rFonts w:ascii="Cambria Math" w:hAnsi="Cambria Math"/>
               </w:rPr>
@@ -218,6 +246,7 @@
                 <m:ctrlPr>
                   <w:rPr>
                     <w:rFonts w:ascii="Cambria Math" w:hAnsi="Cambria Math"/>
+                    <w:b/>
                     <w:i/>
                   </w:rPr>
                 </m:ctrlPr>
@@ -226,6 +255,9 @@
               <m:sup/>
               <m:e>
                 <m:r>
+                  <m:rPr>
+                    <m:sty m:val="bi"/>
+                  </m:rPr>
                   <w:rPr>
                     <w:rFonts w:ascii="Cambria Math" w:hAnsi="Cambria Math"/>
                   </w:rPr>
@@ -236,6 +268,9 @@
           </m:e>
         </m:d>
         <m:r>
+          <m:rPr>
+            <m:sty m:val="bi"/>
+          </m:rPr>
           <w:rPr>
             <w:rFonts w:ascii="Cambria Math" w:hAnsi="Cambria Math"/>
           </w:rPr>
@@ -246,12 +281,16 @@
             <m:ctrlPr>
               <w:rPr>
                 <w:rFonts w:ascii="Cambria Math" w:hAnsi="Cambria Math"/>
+                <w:b/>
                 <w:i/>
               </w:rPr>
             </m:ctrlPr>
           </m:dPr>
           <m:e>
             <m:r>
+              <m:rPr>
+                <m:sty m:val="bi"/>
+              </m:rPr>
               <w:rPr>
                 <w:rFonts w:ascii="Cambria Math" w:hAnsi="Cambria Math"/>
               </w:rPr>
@@ -265,6 +304,7 @@
                 <m:ctrlPr>
                   <w:rPr>
                     <w:rFonts w:ascii="Cambria Math" w:hAnsi="Cambria Math"/>
+                    <w:b/>
                     <w:i/>
                   </w:rPr>
                 </m:ctrlPr>
@@ -273,6 +313,9 @@
               <m:sup/>
               <m:e>
                 <m:r>
+                  <m:rPr>
+                    <m:sty m:val="bi"/>
+                  </m:rPr>
                   <w:rPr>
                     <w:rFonts w:ascii="Cambria Math" w:hAnsi="Cambria Math"/>
                   </w:rPr>
@@ -286,7 +329,7 @@
     </w:p>
     <w:p>
       <w:pPr>
-        <w:pStyle w:val="ListParagraph"/>
+        <w:pStyle w:val="a3"/>
         <w:ind w:left="1080"/>
         <w:jc w:val="both"/>
       </w:pPr>
@@ -317,6 +360,9 @@
       </w:r>
       <m:oMath>
         <m:r>
+          <m:rPr>
+            <m:sty m:val="bi"/>
+          </m:rPr>
           <w:rPr>
             <w:rFonts w:ascii="Cambria Math" w:hAnsi="Cambria Math"/>
           </w:rPr>
@@ -330,6 +376,7 @@
             <m:ctrlPr>
               <w:rPr>
                 <w:rFonts w:ascii="Cambria Math" w:hAnsi="Cambria Math"/>
+                <w:b/>
                 <w:i/>
               </w:rPr>
             </m:ctrlPr>
@@ -338,6 +385,9 @@
           <m:sup/>
           <m:e>
             <m:r>
+              <m:rPr>
+                <m:sty m:val="bi"/>
+              </m:rPr>
               <w:rPr>
                 <w:rFonts w:ascii="Cambria Math" w:hAnsi="Cambria Math"/>
               </w:rPr>
@@ -349,7 +399,7 @@
     </w:p>
     <w:p>
       <w:pPr>
-        <w:pStyle w:val="ListParagraph"/>
+        <w:pStyle w:val="a3"/>
         <w:ind w:left="1080"/>
         <w:jc w:val="both"/>
       </w:pPr>
@@ -386,6 +436,9 @@
       </w:r>
       <m:oMath>
         <m:r>
+          <m:rPr>
+            <m:sty m:val="bi"/>
+          </m:rPr>
           <w:rPr>
             <w:rFonts w:ascii="Cambria Math" w:hAnsi="Cambria Math"/>
           </w:rPr>
@@ -399,6 +452,7 @@
             <m:ctrlPr>
               <w:rPr>
                 <w:rFonts w:ascii="Cambria Math" w:hAnsi="Cambria Math"/>
+                <w:b/>
                 <w:i/>
               </w:rPr>
             </m:ctrlPr>
@@ -407,6 +461,9 @@
           <m:sup/>
           <m:e>
             <m:r>
+              <m:rPr>
+                <m:sty m:val="bi"/>
+              </m:rPr>
               <w:rPr>
                 <w:rFonts w:ascii="Cambria Math" w:hAnsi="Cambria Math"/>
               </w:rPr>
@@ -418,7 +475,312 @@
     </w:p>
     <w:p>
       <w:pPr>
-        <w:pStyle w:val="ListParagraph"/>
+        <w:pStyle w:val="a3"/>
+        <w:ind w:left="1080"/>
+        <w:jc w:val="both"/>
+      </w:pPr>
+      <w:r>
+        <w:t>So, overall, we have the CNF of</w:t>
+      </w:r>
+      <w:r>
+        <w:t>:</w:t>
+      </w:r>
+    </w:p>
+    <w:p>
+      <w:pPr>
+        <w:pStyle w:val="a3"/>
+        <w:ind w:left="1080"/>
+        <w:jc w:val="both"/>
+        <w:rPr>
+          <w:rFonts w:hint="eastAsia"/>
+          <w:b/>
+        </w:rPr>
+      </w:pPr>
+      <w:r>
+        <w:rPr>
+          <w:b/>
+        </w:rPr>
+        <w:t xml:space="preserve"> </w:t>
+      </w:r>
+      <m:oMath>
+        <m:d>
+          <m:dPr>
+            <m:ctrlPr>
+              <w:rPr>
+                <w:rFonts w:ascii="Cambria Math" w:hAnsi="Cambria Math"/>
+              </w:rPr>
+            </m:ctrlPr>
+          </m:dPr>
+          <m:e>
+            <m:r>
+              <m:rPr>
+                <m:sty m:val="bi"/>
+              </m:rPr>
+              <w:rPr>
+                <w:rFonts w:ascii="Cambria Math" w:hAnsi="Cambria Math"/>
+              </w:rPr>
+              <m:t>E⋁D</m:t>
+            </m:r>
+            <m:ctrlPr>
+              <w:rPr>
+                <w:rFonts w:ascii="Cambria Math" w:hAnsi="Cambria Math"/>
+                <w:b/>
+                <w:i/>
+              </w:rPr>
+            </m:ctrlPr>
+          </m:e>
+        </m:d>
+        <m:r>
+          <m:rPr>
+            <m:sty m:val="bi"/>
+          </m:rPr>
+          <w:rPr>
+            <w:rFonts w:ascii="Cambria Math" w:hAnsi="Cambria Math"/>
+          </w:rPr>
+          <m:t>⋀</m:t>
+        </m:r>
+        <m:d>
+          <m:dPr>
+            <m:ctrlPr>
+              <w:rPr>
+                <w:rFonts w:ascii="Cambria Math" w:hAnsi="Cambria Math"/>
+                <w:b/>
+                <w:i/>
+              </w:rPr>
+            </m:ctrlPr>
+          </m:dPr>
+          <m:e>
+            <m:r>
+              <m:rPr>
+                <m:sty m:val="bi"/>
+              </m:rPr>
+              <w:rPr>
+                <w:rFonts w:ascii="Cambria Math" w:hAnsi="Cambria Math"/>
+              </w:rPr>
+              <m:t>A⋁C</m:t>
+            </m:r>
+          </m:e>
+        </m:d>
+        <m:r>
+          <m:rPr>
+            <m:sty m:val="bi"/>
+          </m:rPr>
+          <w:rPr>
+            <w:rFonts w:ascii="Cambria Math" w:hAnsi="Cambria Math"/>
+          </w:rPr>
+          <m:t>⋀</m:t>
+        </m:r>
+        <m:d>
+          <m:dPr>
+            <m:ctrlPr>
+              <w:rPr>
+                <w:rFonts w:ascii="Cambria Math" w:hAnsi="Cambria Math"/>
+                <w:b/>
+                <w:i/>
+              </w:rPr>
+            </m:ctrlPr>
+          </m:dPr>
+          <m:e>
+            <m:r>
+              <m:rPr>
+                <m:sty m:val="bi"/>
+              </m:rPr>
+              <w:rPr>
+                <w:rFonts w:ascii="Cambria Math" w:hAnsi="Cambria Math"/>
+              </w:rPr>
+              <m:t>A</m:t>
+            </m:r>
+            <m:nary>
+              <m:naryPr>
+                <m:chr m:val="⋁"/>
+                <m:subHide m:val="1"/>
+                <m:supHide m:val="1"/>
+                <m:ctrlPr>
+                  <w:rPr>
+                    <w:rFonts w:ascii="Cambria Math" w:hAnsi="Cambria Math"/>
+                    <w:b/>
+                    <w:i/>
+                  </w:rPr>
+                </m:ctrlPr>
+              </m:naryPr>
+              <m:sub/>
+              <m:sup/>
+              <m:e>
+                <m:r>
+                  <m:rPr>
+                    <m:sty m:val="bi"/>
+                  </m:rPr>
+                  <w:rPr>
+                    <w:rFonts w:ascii="Cambria Math" w:hAnsi="Cambria Math"/>
+                  </w:rPr>
+                  <m:t>¬B</m:t>
+                </m:r>
+              </m:e>
+            </m:nary>
+          </m:e>
+        </m:d>
+        <m:r>
+          <m:rPr>
+            <m:sty m:val="bi"/>
+          </m:rPr>
+          <w:rPr>
+            <w:rFonts w:ascii="Cambria Math" w:hAnsi="Cambria Math"/>
+          </w:rPr>
+          <m:t>⋀</m:t>
+        </m:r>
+        <m:d>
+          <m:dPr>
+            <m:ctrlPr>
+              <w:rPr>
+                <w:rFonts w:ascii="Cambria Math" w:hAnsi="Cambria Math"/>
+                <w:b/>
+                <w:i/>
+              </w:rPr>
+            </m:ctrlPr>
+          </m:dPr>
+          <m:e>
+            <m:r>
+              <m:rPr>
+                <m:sty m:val="bi"/>
+              </m:rPr>
+              <w:rPr>
+                <w:rFonts w:ascii="Cambria Math" w:hAnsi="Cambria Math"/>
+              </w:rPr>
+              <m:t>A</m:t>
+            </m:r>
+            <m:nary>
+              <m:naryPr>
+                <m:chr m:val="⋁"/>
+                <m:subHide m:val="1"/>
+                <m:supHide m:val="1"/>
+                <m:ctrlPr>
+                  <w:rPr>
+                    <w:rFonts w:ascii="Cambria Math" w:hAnsi="Cambria Math"/>
+                    <w:b/>
+                    <w:i/>
+                  </w:rPr>
+                </m:ctrlPr>
+              </m:naryPr>
+              <m:sub/>
+              <m:sup/>
+              <m:e>
+                <m:r>
+                  <m:rPr>
+                    <m:sty m:val="bi"/>
+                  </m:rPr>
+                  <w:rPr>
+                    <w:rFonts w:ascii="Cambria Math" w:hAnsi="Cambria Math"/>
+                  </w:rPr>
+                  <m:t>¬F</m:t>
+                </m:r>
+              </m:e>
+            </m:nary>
+          </m:e>
+        </m:d>
+        <m:r>
+          <m:rPr>
+            <m:sty m:val="bi"/>
+          </m:rPr>
+          <w:rPr>
+            <w:rFonts w:ascii="Cambria Math" w:hAnsi="Cambria Math"/>
+          </w:rPr>
+          <m:t>⋀(</m:t>
+        </m:r>
+        <m:r>
+          <m:rPr>
+            <m:sty m:val="bi"/>
+          </m:rPr>
+          <w:rPr>
+            <w:rFonts w:ascii="Cambria Math" w:hAnsi="Cambria Math"/>
+          </w:rPr>
+          <m:t>¬C</m:t>
+        </m:r>
+        <m:nary>
+          <m:naryPr>
+            <m:chr m:val="⋁"/>
+            <m:subHide m:val="1"/>
+            <m:supHide m:val="1"/>
+            <m:ctrlPr>
+              <w:rPr>
+                <w:rFonts w:ascii="Cambria Math" w:hAnsi="Cambria Math"/>
+                <w:b/>
+                <w:i/>
+              </w:rPr>
+            </m:ctrlPr>
+          </m:naryPr>
+          <m:sub/>
+          <m:sup/>
+          <m:e>
+            <m:r>
+              <m:rPr>
+                <m:sty m:val="bi"/>
+              </m:rPr>
+              <w:rPr>
+                <w:rFonts w:ascii="Cambria Math" w:hAnsi="Cambria Math"/>
+              </w:rPr>
+              <m:t>¬F</m:t>
+            </m:r>
+          </m:e>
+        </m:nary>
+        <m:r>
+          <m:rPr>
+            <m:sty m:val="bi"/>
+          </m:rPr>
+          <w:rPr>
+            <w:rFonts w:ascii="Cambria Math" w:hAnsi="Cambria Math"/>
+          </w:rPr>
+          <m:t>)⋀(</m:t>
+        </m:r>
+        <m:r>
+          <m:rPr>
+            <m:sty m:val="bi"/>
+          </m:rPr>
+          <w:rPr>
+            <w:rFonts w:ascii="Cambria Math" w:hAnsi="Cambria Math"/>
+          </w:rPr>
+          <m:t>C</m:t>
+        </m:r>
+        <m:nary>
+          <m:naryPr>
+            <m:chr m:val="⋁"/>
+            <m:subHide m:val="1"/>
+            <m:supHide m:val="1"/>
+            <m:ctrlPr>
+              <w:rPr>
+                <w:rFonts w:ascii="Cambria Math" w:hAnsi="Cambria Math"/>
+                <w:b/>
+                <w:i/>
+              </w:rPr>
+            </m:ctrlPr>
+          </m:naryPr>
+          <m:sub/>
+          <m:sup/>
+          <m:e>
+            <m:r>
+              <m:rPr>
+                <m:sty m:val="bi"/>
+              </m:rPr>
+              <w:rPr>
+                <w:rFonts w:ascii="Cambria Math" w:hAnsi="Cambria Math"/>
+              </w:rPr>
+              <m:t>¬E</m:t>
+            </m:r>
+          </m:e>
+        </m:nary>
+        <m:r>
+          <m:rPr>
+            <m:sty m:val="bi"/>
+          </m:rPr>
+          <w:rPr>
+            <w:rFonts w:ascii="Cambria Math" w:hAnsi="Cambria Math"/>
+          </w:rPr>
+          <m:t>)</m:t>
+        </m:r>
+      </m:oMath>
+    </w:p>
+    <w:p>
+      <w:pPr>
+        <w:pStyle w:val="a3"/>
         <w:numPr>
           <w:ilvl w:val="0"/>
           <w:numId w:val="2"/>
@@ -484,7 +846,7 @@
     </w:p>
     <w:p>
       <w:pPr>
-        <w:pStyle w:val="Heading2"/>
+        <w:pStyle w:val="2"/>
         <w:jc w:val="both"/>
       </w:pPr>
       <w:r>
@@ -493,7 +855,7 @@
     </w:p>
     <w:p>
       <w:pPr>
-        <w:pStyle w:val="ListParagraph"/>
+        <w:pStyle w:val="a3"/>
         <w:numPr>
           <w:ilvl w:val="0"/>
           <w:numId w:val="4"/>
@@ -501,12 +863,20 @@
         <w:jc w:val="both"/>
       </w:pPr>
       <w:r>
-        <w:t>See email</w:t>
-      </w:r>
-    </w:p>
-    <w:p>
-      <w:pPr>
-        <w:pStyle w:val="ListParagraph"/>
+        <w:t xml:space="preserve">We implemented the neighborhood functionality outside of </w:t>
+      </w:r>
+      <w:proofErr w:type="spellStart"/>
+      <w:r>
+        <w:t>Tabu.m</w:t>
+      </w:r>
+      <w:proofErr w:type="spellEnd"/>
+      <w:r>
+        <w:t xml:space="preserve">. Please refer to the code attached/sent in the email. </w:t>
+      </w:r>
+    </w:p>
+    <w:p>
+      <w:pPr>
+        <w:pStyle w:val="a3"/>
         <w:numPr>
           <w:ilvl w:val="0"/>
           <w:numId w:val="4"/>
@@ -514,7 +884,7 @@
         <w:jc w:val="both"/>
       </w:pPr>
       <w:r>
-        <w:t xml:space="preserve">Since there are twenty variables and each variable can take on at most two possible choices, there are </w:t>
+        <w:t xml:space="preserve">Since there are twenty variables and each variable can take on two possible choices, there are </w:t>
       </w:r>
       <m:oMath>
         <m:sSup>
@@ -547,10 +917,13 @@
       <w:r>
         <w:t xml:space="preserve"> variable assignments</w:t>
       </w:r>
-    </w:p>
-    <w:p>
-      <w:pPr>
-        <w:pStyle w:val="ListParagraph"/>
+      <w:r>
+        <w:t xml:space="preserve"> for this problem.</w:t>
+      </w:r>
+    </w:p>
+    <w:p>
+      <w:pPr>
+        <w:pStyle w:val="a3"/>
         <w:numPr>
           <w:ilvl w:val="0"/>
           <w:numId w:val="4"/>
@@ -558,7 +931,13 @@
         <w:jc w:val="both"/>
       </w:pPr>
       <w:r>
-        <w:t>Since k is at most twenty, a small number, we can just run the experiment with all possible values of k and determine the best possible k. In cases where k can take on more</w:t>
+        <w:t xml:space="preserve">Since k is at most twenty, a </w:t>
+      </w:r>
+      <w:r>
+        <w:t xml:space="preserve">relatively </w:t>
+      </w:r>
+      <w:r>
+        <w:t>small number, we can just run the experiment with all possible values of k and determine the best possible k. In cases where k can take on more</w:t>
       </w:r>
       <w:r>
         <w:t xml:space="preserve"> values, we could use</w:t>
@@ -569,7 +948,7 @@
     </w:p>
     <w:p>
       <w:pPr>
-        <w:pStyle w:val="ListParagraph"/>
+        <w:pStyle w:val="a3"/>
         <w:jc w:val="both"/>
       </w:pPr>
       <w:r>
@@ -578,7 +957,7 @@
         </w:rPr>
         <w:drawing>
           <wp:inline distT="0" distB="0" distL="0" distR="0" wp14:anchorId="62C85D59" wp14:editId="3BB209CE">
-            <wp:extent cx="2759174" cy="2070202"/>
+            <wp:extent cx="3825849" cy="2870525"/>
             <wp:effectExtent l="0" t="0" r="0" b="0"/>
             <wp:docPr id="1" name="Picture 1"/>
             <wp:cNvGraphicFramePr>
@@ -609,7 +988,7 @@
                   <pic:spPr bwMode="auto">
                     <a:xfrm>
                       <a:off x="0" y="0"/>
-                      <a:ext cx="2759148" cy="2070182"/>
+                      <a:ext cx="3827367" cy="2871664"/>
                     </a:xfrm>
                     <a:prstGeom prst="rect">
                       <a:avLst/>
@@ -628,16 +1007,20 @@
     </w:p>
     <w:p>
       <w:pPr>
-        <w:pStyle w:val="ListParagraph"/>
+        <w:pStyle w:val="a3"/>
         <w:jc w:val="both"/>
       </w:pPr>
       <w:r>
-        <w:t xml:space="preserve">The best solution is k=8. </w:t>
-      </w:r>
-    </w:p>
-    <w:p>
-      <w:pPr>
-        <w:pStyle w:val="ListParagraph"/>
+        <w:lastRenderedPageBreak/>
+        <w:t>We ran the experiment of looping over possible k, and output the average cost per same 100 initial conditions for each k, and plotted the above graph. From the graph, we can see t</w:t>
+      </w:r>
+      <w:r>
+        <w:t xml:space="preserve">he best solution is k=8. </w:t>
+      </w:r>
+    </w:p>
+    <w:p>
+      <w:pPr>
+        <w:pStyle w:val="a3"/>
         <w:numPr>
           <w:ilvl w:val="0"/>
           <w:numId w:val="4"/>
@@ -647,10 +1030,13 @@
       <w:r>
         <w:t xml:space="preserve">We picked 100 as the number of iterations because this allows us to achieve the optimal solution over 95% of the time. </w:t>
       </w:r>
-    </w:p>
-    <w:p>
-      <w:pPr>
-        <w:pStyle w:val="ListParagraph"/>
+      <w:r>
+        <w:t>We also picked k=8 as stated in part c).</w:t>
+      </w:r>
+    </w:p>
+    <w:p>
+      <w:pPr>
+        <w:pStyle w:val="a3"/>
         <w:numPr>
           <w:ilvl w:val="1"/>
           <w:numId w:val="4"/>
@@ -660,10 +1046,21 @@
       <w:r>
         <w:t xml:space="preserve">After running this many times, we found that about 97-99 of the 100 trials reached the optimal solution with iteration number = 100. </w:t>
       </w:r>
-    </w:p>
-    <w:p>
-      <w:pPr>
-        <w:pStyle w:val="ListParagraph"/>
+      <w:r>
+        <w:t xml:space="preserve">We did not see more than one </w:t>
+      </w:r>
+      <w:proofErr w:type="spellStart"/>
+      <w:r>
+        <w:t>satisfiable</w:t>
+      </w:r>
+      <w:proofErr w:type="spellEnd"/>
+      <w:r>
+        <w:t xml:space="preserve"> solution. </w:t>
+      </w:r>
+    </w:p>
+    <w:p>
+      <w:pPr>
+        <w:pStyle w:val="a3"/>
         <w:numPr>
           <w:ilvl w:val="1"/>
           <w:numId w:val="4"/>
@@ -671,23 +1068,16 @@
         <w:jc w:val="both"/>
       </w:pPr>
       <w:r>
-        <w:t xml:space="preserve">The average number of iterations needed to find the satisfying solution is </w:t>
-      </w:r>
-      <w:r>
-        <w:t>24.9</w:t>
-      </w:r>
-      <w:r>
-        <w:t>. Since we evaluate the cost of 20 neighbors in each iteration, t</w:t>
-      </w:r>
-      <w:r>
-        <w:t xml:space="preserve">he number of cost </w:t>
-      </w:r>
-      <w:r>
-        <w:lastRenderedPageBreak/>
-        <w:t>function evaluations required on average to find the satisfying solutions</w:t>
-      </w:r>
-      <w:r>
-        <w:t xml:space="preserve"> is </w:t>
+        <w:t>The average number of iterations needed to find the satisfying solution is</w:t>
+      </w:r>
+      <w:r>
+        <w:t xml:space="preserve"> about</w:t>
+      </w:r>
+      <w:r>
+        <w:t xml:space="preserve"> 24.9. Since we evaluate the cost of 20 neighbors in each iteration, t</w:t>
+      </w:r>
+      <w:r>
+        <w:t xml:space="preserve">he number of cost function evaluations required on average to find the satisfying solutions is </w:t>
       </w:r>
       <w:proofErr w:type="gramStart"/>
       <w:r>
@@ -711,7 +1101,7 @@
     </w:p>
     <w:p>
       <w:pPr>
-        <w:pStyle w:val="ListParagraph"/>
+        <w:pStyle w:val="a3"/>
         <w:numPr>
           <w:ilvl w:val="1"/>
           <w:numId w:val="4"/>
@@ -729,16 +1119,17 @@
         <w:t>r</w:t>
       </w:r>
       <w:r>
-        <w:t>ough every itera</w:t>
-      </w:r>
-      <w:bookmarkStart w:id="0" w:name="_GoBack"/>
-      <w:bookmarkEnd w:id="0"/>
-      <w:r>
-        <w:t>tion</w:t>
+        <w:t>ough every iteration</w:t>
       </w:r>
       <w:proofErr w:type="gramEnd"/>
       <w:r>
-        <w:t xml:space="preserve">. Since we set iteration as 100, they will evoke </w:t>
+        <w:t xml:space="preserve">. Since we set </w:t>
+      </w:r>
+      <w:r>
+        <w:t xml:space="preserve">the maximum </w:t>
+      </w:r>
+      <w:r>
+        <w:t xml:space="preserve">iteration as 100, they will evoke </w:t>
       </w:r>
       <m:oMath>
         <m:r>
@@ -752,30 +1143,27 @@
         <w:t xml:space="preserve"> cost evaluations. </w:t>
       </w:r>
       <w:r>
-        <w:t xml:space="preserve">The average value of </w:t>
-      </w:r>
-      <w:r>
-        <w:t>our best objective function over 100 trial</w:t>
+        <w:t>The average value of our best objective function over 100 trial</w:t>
       </w:r>
       <w:r>
         <w:t>s</w:t>
       </w:r>
       <w:r>
-        <w:t xml:space="preserve"> is </w:t>
-      </w:r>
-      <w:r>
-        <w:t>0.000220</w:t>
-      </w:r>
-      <w:r>
-        <w:t>.</w:t>
-      </w:r>
-      <w:r>
-        <w:t xml:space="preserve"> (Notice that we define the cost of an assignment as the ratio of number of unsatisfied clauses over the number of total clauses. In that setup, the cost value is between 1 and 0, and the lower the cost is, the better the solution is.)</w:t>
-      </w:r>
-    </w:p>
-    <w:p>
-      <w:pPr>
-        <w:pStyle w:val="Heading2"/>
+        <w:t xml:space="preserve"> is 0.000220.</w:t>
+      </w:r>
+      <w:r>
+        <w:t xml:space="preserve"> (Notice that we define the cost of an assignment as the ratio of number of unsatisfied clauses over the number of total clauses. In that setup, the cost value is between 1 and 0, and the lower the cost is, the better the solution is.</w:t>
+      </w:r>
+      <w:r>
+        <w:t xml:space="preserve"> Global optimum is reflected as the assignment cost being 0.</w:t>
+      </w:r>
+      <w:r>
+        <w:t>)</w:t>
+      </w:r>
+    </w:p>
+    <w:p>
+      <w:pPr>
+        <w:pStyle w:val="2"/>
         <w:jc w:val="both"/>
       </w:pPr>
       <w:r>
@@ -784,7 +1172,7 @@
     </w:p>
     <w:p>
       <w:pPr>
-        <w:pStyle w:val="ListParagraph"/>
+        <w:pStyle w:val="a3"/>
         <w:numPr>
           <w:ilvl w:val="0"/>
           <w:numId w:val="3"/>
@@ -795,16 +1183,14 @@
         <w:rPr>
           <w:rFonts w:asciiTheme="majorHAnsi" w:eastAsiaTheme="majorEastAsia" w:hAnsiTheme="majorHAnsi" w:cstheme="majorBidi"/>
         </w:rPr>
-        <w:t xml:space="preserve">The permutation of the whole domain of 10 </w:t>
-      </w:r>
-      <w:proofErr w:type="gramStart"/>
+        <w:t>The permutation of the whole domain of 10 element</w:t>
+      </w:r>
       <w:r>
         <w:rPr>
           <w:rFonts w:asciiTheme="majorHAnsi" w:eastAsiaTheme="majorEastAsia" w:hAnsiTheme="majorHAnsi" w:cstheme="majorBidi"/>
         </w:rPr>
-        <w:t>element</w:t>
-      </w:r>
-      <w:proofErr w:type="gramEnd"/>
+        <w:t>s</w:t>
+      </w:r>
       <w:r>
         <w:rPr>
           <w:rFonts w:asciiTheme="majorHAnsi" w:eastAsiaTheme="majorEastAsia" w:hAnsiTheme="majorHAnsi" w:cstheme="majorBidi"/>
@@ -856,7 +1242,7 @@
     </w:p>
     <w:p>
       <w:pPr>
-        <w:pStyle w:val="ListParagraph"/>
+        <w:pStyle w:val="a3"/>
         <w:numPr>
           <w:ilvl w:val="0"/>
           <w:numId w:val="3"/>
@@ -887,7 +1273,7 @@
     </w:p>
     <w:p>
       <w:pPr>
-        <w:pStyle w:val="ListParagraph"/>
+        <w:pStyle w:val="a3"/>
         <w:numPr>
           <w:ilvl w:val="0"/>
           <w:numId w:val="3"/>
@@ -903,7 +1289,7 @@
     </w:p>
     <w:p>
       <w:pPr>
-        <w:pStyle w:val="ListParagraph"/>
+        <w:pStyle w:val="a3"/>
         <w:numPr>
           <w:ilvl w:val="1"/>
           <w:numId w:val="3"/>
@@ -916,7 +1302,7 @@
     </w:p>
     <w:p>
       <w:pPr>
-        <w:pStyle w:val="ListParagraph"/>
+        <w:pStyle w:val="a3"/>
         <w:numPr>
           <w:ilvl w:val="1"/>
           <w:numId w:val="3"/>
@@ -929,7 +1315,7 @@
     </w:p>
     <w:p>
       <w:pPr>
-        <w:pStyle w:val="ListParagraph"/>
+        <w:pStyle w:val="a3"/>
         <w:numPr>
           <w:ilvl w:val="1"/>
           <w:numId w:val="3"/>
@@ -942,7 +1328,7 @@
     </w:p>
     <w:p>
       <w:pPr>
-        <w:pStyle w:val="ListParagraph"/>
+        <w:pStyle w:val="a3"/>
         <w:numPr>
           <w:ilvl w:val="1"/>
           <w:numId w:val="3"/>
@@ -955,7 +1341,7 @@
     </w:p>
     <w:p>
       <w:pPr>
-        <w:pStyle w:val="ListParagraph"/>
+        <w:pStyle w:val="a3"/>
         <w:numPr>
           <w:ilvl w:val="1"/>
           <w:numId w:val="3"/>
@@ -968,7 +1354,7 @@
     </w:p>
     <w:p>
       <w:pPr>
-        <w:pStyle w:val="ListParagraph"/>
+        <w:pStyle w:val="a3"/>
         <w:numPr>
           <w:ilvl w:val="1"/>
           <w:numId w:val="3"/>
@@ -981,7 +1367,7 @@
     </w:p>
     <w:p>
       <w:pPr>
-        <w:pStyle w:val="ListParagraph"/>
+        <w:pStyle w:val="a3"/>
         <w:numPr>
           <w:ilvl w:val="1"/>
           <w:numId w:val="3"/>
@@ -994,7 +1380,7 @@
     </w:p>
     <w:p>
       <w:pPr>
-        <w:pStyle w:val="ListParagraph"/>
+        <w:pStyle w:val="a3"/>
         <w:numPr>
           <w:ilvl w:val="1"/>
           <w:numId w:val="3"/>
@@ -1007,7 +1393,7 @@
     </w:p>
     <w:p>
       <w:pPr>
-        <w:pStyle w:val="ListParagraph"/>
+        <w:pStyle w:val="a3"/>
         <w:numPr>
           <w:ilvl w:val="1"/>
           <w:numId w:val="3"/>
@@ -1020,7 +1406,7 @@
     </w:p>
     <w:p>
       <w:pPr>
-        <w:pStyle w:val="ListParagraph"/>
+        <w:pStyle w:val="a3"/>
         <w:numPr>
           <w:ilvl w:val="0"/>
           <w:numId w:val="3"/>
@@ -1162,7 +1548,7 @@
     </w:p>
     <w:p>
       <w:pPr>
-        <w:pStyle w:val="ListParagraph"/>
+        <w:pStyle w:val="a3"/>
         <w:numPr>
           <w:ilvl w:val="0"/>
           <w:numId w:val="3"/>
@@ -1170,6 +1556,7 @@
         <w:jc w:val="both"/>
       </w:pPr>
       <w:r>
+        <w:lastRenderedPageBreak/>
         <w:t xml:space="preserve">The cycle length is 9. In this example, we consider the sub-neighborhood as all swaps involving </w:t>
       </w:r>
       <m:oMath>
@@ -1237,7 +1624,7 @@
     </w:p>
     <w:p>
       <w:pPr>
-        <w:pStyle w:val="ListParagraph"/>
+        <w:pStyle w:val="a3"/>
         <w:numPr>
           <w:ilvl w:val="0"/>
           <w:numId w:val="3"/>
@@ -1248,23 +1635,29 @@
         <w:t xml:space="preserve">The advantage of using cycling scheme is that it provides a </w:t>
       </w:r>
       <w:r>
-        <w:t xml:space="preserve">reduced neighborhood, and therefore reduces runtime </w:t>
+        <w:t xml:space="preserve">reduced neighborhood, and therefore reduces runtime per each iteration without </w:t>
+      </w:r>
+      <w:r>
+        <w:t xml:space="preserve">sacrificing too much </w:t>
       </w:r>
       <w:proofErr w:type="gramStart"/>
       <w:r>
-        <w:t>per each iteration</w:t>
+        <w:t>efficiency</w:t>
+      </w:r>
+      <w:r>
+        <w:t>(</w:t>
       </w:r>
       <w:proofErr w:type="gramEnd"/>
       <w:r>
-        <w:t xml:space="preserve"> without </w:t>
-      </w:r>
-      <w:r>
-        <w:t>sacrificing too much efficiency.</w:t>
-      </w:r>
-    </w:p>
-    <w:p>
-      <w:pPr>
-        <w:pStyle w:val="ListParagraph"/>
+        <w:t>each neighborhood structure would be considered eventually)</w:t>
+      </w:r>
+      <w:r>
+        <w:t>.</w:t>
+      </w:r>
+    </w:p>
+    <w:p>
+      <w:pPr>
+        <w:pStyle w:val="a3"/>
         <w:numPr>
           <w:ilvl w:val="0"/>
           <w:numId w:val="3"/>
@@ -1282,6 +1675,8 @@
       <w:r>
         <w:t xml:space="preserve"> in total. Because during first iteration, we would have already tried all possible permutations and have calculated their cost, simply picking the one with optimal cost yields the global optimal solution. </w:t>
       </w:r>
+      <w:bookmarkStart w:id="0" w:name="_GoBack"/>
+      <w:bookmarkEnd w:id="0"/>
     </w:p>
     <w:sectPr>
       <w:headerReference w:type="default" r:id="rId9"/>
@@ -1338,7 +1733,7 @@
     <w:sdtContent>
       <w:p>
         <w:pPr>
-          <w:pStyle w:val="Footer"/>
+          <w:pStyle w:val="a7"/>
           <w:jc w:val="right"/>
         </w:pPr>
         <w:r>
@@ -1354,7 +1749,7 @@
           <w:rPr>
             <w:noProof/>
           </w:rPr>
-          <w:t>1</w:t>
+          <w:t>3</w:t>
         </w:r>
         <w:r>
           <w:rPr>
@@ -1367,7 +1762,7 @@
   </w:sdt>
   <w:p>
     <w:pPr>
-      <w:pStyle w:val="Footer"/>
+      <w:pStyle w:val="a7"/>
     </w:pPr>
   </w:p>
 </w:ftr>
@@ -1402,7 +1797,7 @@
 <w:hdr xmlns:wpc="http://schemas.microsoft.com/office/word/2010/wordprocessingCanvas" xmlns:mc="http://schemas.openxmlformats.org/markup-compatibility/2006" xmlns:o="urn:schemas-microsoft-com:office:office" xmlns:r="http://schemas.openxmlformats.org/officeDocument/2006/relationships" xmlns:m="http://schemas.openxmlformats.org/officeDocument/2006/math" xmlns:v="urn:schemas-microsoft-com:vml" xmlns:wp14="http://schemas.microsoft.com/office/word/2010/wordprocessingDrawing" xmlns:wp="http://schemas.openxmlformats.org/drawingml/2006/wordprocessingDrawing" xmlns:w10="urn:schemas-microsoft-com:office:word" xmlns:w="http://schemas.openxmlformats.org/wordprocessingml/2006/main" xmlns:w14="http://schemas.microsoft.com/office/word/2010/wordml" xmlns:wpg="http://schemas.microsoft.com/office/word/2010/wordprocessingGroup" xmlns:wpi="http://schemas.microsoft.com/office/word/2010/wordprocessingInk" xmlns:wne="http://schemas.microsoft.com/office/word/2006/wordml" xmlns:wps="http://schemas.microsoft.com/office/word/2010/wordprocessingShape" mc:Ignorable="w14 wp14">
   <w:p>
     <w:pPr>
-      <w:pStyle w:val="Header"/>
+      <w:pStyle w:val="a6"/>
     </w:pPr>
     <w:r>
       <w:rPr>
@@ -1455,9 +1850,14 @@
     <w:r>
       <w:t xml:space="preserve"> </w:t>
     </w:r>
+    <w:proofErr w:type="spellStart"/>
     <w:proofErr w:type="gramStart"/>
     <w:r>
-      <w:t>Duan(</w:t>
+      <w:t>Duan</w:t>
+    </w:r>
+    <w:proofErr w:type="spellEnd"/>
+    <w:r>
+      <w:t>(</w:t>
     </w:r>
     <w:proofErr w:type="gramEnd"/>
     <w:r>
@@ -2004,15 +2404,15 @@
     <w:lsdException w:name="Bibliography" w:uiPriority="37"/>
     <w:lsdException w:name="TOC Heading" w:uiPriority="39" w:qFormat="1"/>
   </w:latentStyles>
-  <w:style w:type="paragraph" w:default="1" w:styleId="Normal">
+  <w:style w:type="paragraph" w:default="1" w:styleId="a">
     <w:name w:val="Normal"/>
     <w:qFormat/>
   </w:style>
-  <w:style w:type="paragraph" w:styleId="Heading2">
+  <w:style w:type="paragraph" w:styleId="2">
     <w:name w:val="heading 2"/>
-    <w:basedOn w:val="Normal"/>
-    <w:next w:val="Normal"/>
-    <w:link w:val="Heading2Char"/>
+    <w:basedOn w:val="a"/>
+    <w:next w:val="a"/>
+    <w:link w:val="2Char"/>
     <w:uiPriority w:val="9"/>
     <w:unhideWhenUsed/>
     <w:qFormat/>
@@ -2031,13 +2431,13 @@
       <w:szCs w:val="32"/>
     </w:rPr>
   </w:style>
-  <w:style w:type="character" w:default="1" w:styleId="DefaultParagraphFont">
+  <w:style w:type="character" w:default="1" w:styleId="a0">
     <w:name w:val="Default Paragraph Font"/>
     <w:uiPriority w:val="1"/>
     <w:semiHidden/>
     <w:unhideWhenUsed/>
   </w:style>
-  <w:style w:type="table" w:default="1" w:styleId="TableNormal">
+  <w:style w:type="table" w:default="1" w:styleId="a1">
     <w:name w:val="Normal Table"/>
     <w:uiPriority w:val="99"/>
     <w:semiHidden/>
@@ -2052,15 +2452,15 @@
       </w:tblCellMar>
     </w:tblPr>
   </w:style>
-  <w:style w:type="numbering" w:default="1" w:styleId="NoList">
+  <w:style w:type="numbering" w:default="1" w:styleId="a2">
     <w:name w:val="No List"/>
     <w:uiPriority w:val="99"/>
     <w:semiHidden/>
     <w:unhideWhenUsed/>
   </w:style>
-  <w:style w:type="paragraph" w:styleId="ListParagraph">
+  <w:style w:type="paragraph" w:styleId="a3">
     <w:name w:val="List Paragraph"/>
-    <w:basedOn w:val="Normal"/>
+    <w:basedOn w:val="a"/>
     <w:uiPriority w:val="34"/>
     <w:qFormat/>
     <w:rsid w:val="00BC3CB9"/>
@@ -2069,9 +2469,9 @@
       <w:contextualSpacing/>
     </w:pPr>
   </w:style>
-  <w:style w:type="character" w:styleId="PlaceholderText">
+  <w:style w:type="character" w:styleId="a4">
     <w:name w:val="Placeholder Text"/>
-    <w:basedOn w:val="DefaultParagraphFont"/>
+    <w:basedOn w:val="a0"/>
     <w:uiPriority w:val="99"/>
     <w:semiHidden/>
     <w:rsid w:val="00442401"/>
@@ -2079,10 +2479,10 @@
       <w:color w:val="808080"/>
     </w:rPr>
   </w:style>
-  <w:style w:type="paragraph" w:styleId="BalloonText">
+  <w:style w:type="paragraph" w:styleId="a5">
     <w:name w:val="Balloon Text"/>
-    <w:basedOn w:val="Normal"/>
-    <w:link w:val="BalloonTextChar"/>
+    <w:basedOn w:val="a"/>
+    <w:link w:val="Char"/>
     <w:uiPriority w:val="99"/>
     <w:semiHidden/>
     <w:unhideWhenUsed/>
@@ -2096,10 +2496,10 @@
       <w:szCs w:val="16"/>
     </w:rPr>
   </w:style>
-  <w:style w:type="character" w:customStyle="1" w:styleId="BalloonTextChar">
-    <w:name w:val="Balloon Text Char"/>
-    <w:basedOn w:val="DefaultParagraphFont"/>
-    <w:link w:val="BalloonText"/>
+  <w:style w:type="character" w:customStyle="1" w:styleId="Char">
+    <w:name w:val="批注框文本 Char"/>
+    <w:basedOn w:val="a0"/>
+    <w:link w:val="a5"/>
     <w:uiPriority w:val="99"/>
     <w:semiHidden/>
     <w:rsid w:val="00442401"/>
@@ -2109,10 +2509,10 @@
       <w:szCs w:val="16"/>
     </w:rPr>
   </w:style>
-  <w:style w:type="paragraph" w:styleId="Header">
+  <w:style w:type="paragraph" w:styleId="a6">
     <w:name w:val="header"/>
-    <w:basedOn w:val="Normal"/>
-    <w:link w:val="HeaderChar"/>
+    <w:basedOn w:val="a"/>
+    <w:link w:val="Char0"/>
     <w:uiPriority w:val="99"/>
     <w:unhideWhenUsed/>
     <w:rsid w:val="007E4794"/>
@@ -2133,10 +2533,10 @@
       <w:szCs w:val="18"/>
     </w:rPr>
   </w:style>
-  <w:style w:type="character" w:customStyle="1" w:styleId="HeaderChar">
-    <w:name w:val="Header Char"/>
-    <w:basedOn w:val="DefaultParagraphFont"/>
-    <w:link w:val="Header"/>
+  <w:style w:type="character" w:customStyle="1" w:styleId="Char0">
+    <w:name w:val="页眉 Char"/>
+    <w:basedOn w:val="a0"/>
+    <w:link w:val="a6"/>
     <w:uiPriority w:val="99"/>
     <w:rsid w:val="007E4794"/>
     <w:rPr>
@@ -2144,10 +2544,10 @@
       <w:szCs w:val="18"/>
     </w:rPr>
   </w:style>
-  <w:style w:type="paragraph" w:styleId="Footer">
+  <w:style w:type="paragraph" w:styleId="a7">
     <w:name w:val="footer"/>
-    <w:basedOn w:val="Normal"/>
-    <w:link w:val="FooterChar"/>
+    <w:basedOn w:val="a"/>
+    <w:link w:val="Char1"/>
     <w:uiPriority w:val="99"/>
     <w:unhideWhenUsed/>
     <w:rsid w:val="007E4794"/>
@@ -2164,10 +2564,10 @@
       <w:szCs w:val="18"/>
     </w:rPr>
   </w:style>
-  <w:style w:type="character" w:customStyle="1" w:styleId="FooterChar">
-    <w:name w:val="Footer Char"/>
-    <w:basedOn w:val="DefaultParagraphFont"/>
-    <w:link w:val="Footer"/>
+  <w:style w:type="character" w:customStyle="1" w:styleId="Char1">
+    <w:name w:val="页脚 Char"/>
+    <w:basedOn w:val="a0"/>
+    <w:link w:val="a7"/>
     <w:uiPriority w:val="99"/>
     <w:rsid w:val="007E4794"/>
     <w:rPr>
@@ -2175,11 +2575,11 @@
       <w:szCs w:val="18"/>
     </w:rPr>
   </w:style>
-  <w:style w:type="paragraph" w:styleId="Title">
+  <w:style w:type="paragraph" w:styleId="a8">
     <w:name w:val="Title"/>
-    <w:basedOn w:val="Normal"/>
-    <w:next w:val="Normal"/>
-    <w:link w:val="TitleChar"/>
+    <w:basedOn w:val="a"/>
+    <w:next w:val="a"/>
+    <w:link w:val="Char2"/>
     <w:uiPriority w:val="10"/>
     <w:qFormat/>
     <w:rsid w:val="007E4794"/>
@@ -2196,10 +2596,10 @@
       <w:szCs w:val="32"/>
     </w:rPr>
   </w:style>
-  <w:style w:type="character" w:customStyle="1" w:styleId="TitleChar">
-    <w:name w:val="Title Char"/>
-    <w:basedOn w:val="DefaultParagraphFont"/>
-    <w:link w:val="Title"/>
+  <w:style w:type="character" w:customStyle="1" w:styleId="Char2">
+    <w:name w:val="标题 Char"/>
+    <w:basedOn w:val="a0"/>
+    <w:link w:val="a8"/>
     <w:uiPriority w:val="10"/>
     <w:rsid w:val="007E4794"/>
     <w:rPr>
@@ -2210,10 +2610,10 @@
       <w:szCs w:val="32"/>
     </w:rPr>
   </w:style>
-  <w:style w:type="character" w:customStyle="1" w:styleId="Heading2Char">
-    <w:name w:val="Heading 2 Char"/>
-    <w:basedOn w:val="DefaultParagraphFont"/>
-    <w:link w:val="Heading2"/>
+  <w:style w:type="character" w:customStyle="1" w:styleId="2Char">
+    <w:name w:val="标题 2 Char"/>
+    <w:basedOn w:val="a0"/>
+    <w:link w:val="2"/>
     <w:uiPriority w:val="9"/>
     <w:rsid w:val="007E4794"/>
     <w:rPr>
@@ -2383,15 +2783,15 @@
     <w:lsdException w:name="Bibliography" w:uiPriority="37"/>
     <w:lsdException w:name="TOC Heading" w:uiPriority="39" w:qFormat="1"/>
   </w:latentStyles>
-  <w:style w:type="paragraph" w:default="1" w:styleId="Normal">
+  <w:style w:type="paragraph" w:default="1" w:styleId="a">
     <w:name w:val="Normal"/>
     <w:qFormat/>
   </w:style>
-  <w:style w:type="paragraph" w:styleId="Heading2">
+  <w:style w:type="paragraph" w:styleId="2">
     <w:name w:val="heading 2"/>
-    <w:basedOn w:val="Normal"/>
-    <w:next w:val="Normal"/>
-    <w:link w:val="Heading2Char"/>
+    <w:basedOn w:val="a"/>
+    <w:next w:val="a"/>
+    <w:link w:val="2Char"/>
     <w:uiPriority w:val="9"/>
     <w:unhideWhenUsed/>
     <w:qFormat/>
@@ -2410,13 +2810,13 @@
       <w:szCs w:val="32"/>
     </w:rPr>
   </w:style>
-  <w:style w:type="character" w:default="1" w:styleId="DefaultParagraphFont">
+  <w:style w:type="character" w:default="1" w:styleId="a0">
     <w:name w:val="Default Paragraph Font"/>
     <w:uiPriority w:val="1"/>
     <w:semiHidden/>
     <w:unhideWhenUsed/>
   </w:style>
-  <w:style w:type="table" w:default="1" w:styleId="TableNormal">
+  <w:style w:type="table" w:default="1" w:styleId="a1">
     <w:name w:val="Normal Table"/>
     <w:uiPriority w:val="99"/>
     <w:semiHidden/>
@@ -2431,15 +2831,15 @@
       </w:tblCellMar>
     </w:tblPr>
   </w:style>
-  <w:style w:type="numbering" w:default="1" w:styleId="NoList">
+  <w:style w:type="numbering" w:default="1" w:styleId="a2">
     <w:name w:val="No List"/>
     <w:uiPriority w:val="99"/>
     <w:semiHidden/>
     <w:unhideWhenUsed/>
   </w:style>
-  <w:style w:type="paragraph" w:styleId="ListParagraph">
+  <w:style w:type="paragraph" w:styleId="a3">
     <w:name w:val="List Paragraph"/>
-    <w:basedOn w:val="Normal"/>
+    <w:basedOn w:val="a"/>
     <w:uiPriority w:val="34"/>
     <w:qFormat/>
     <w:rsid w:val="00BC3CB9"/>
@@ -2448,9 +2848,9 @@
       <w:contextualSpacing/>
     </w:pPr>
   </w:style>
-  <w:style w:type="character" w:styleId="PlaceholderText">
+  <w:style w:type="character" w:styleId="a4">
     <w:name w:val="Placeholder Text"/>
-    <w:basedOn w:val="DefaultParagraphFont"/>
+    <w:basedOn w:val="a0"/>
     <w:uiPriority w:val="99"/>
     <w:semiHidden/>
     <w:rsid w:val="00442401"/>
@@ -2458,10 +2858,10 @@
       <w:color w:val="808080"/>
     </w:rPr>
   </w:style>
-  <w:style w:type="paragraph" w:styleId="BalloonText">
+  <w:style w:type="paragraph" w:styleId="a5">
     <w:name w:val="Balloon Text"/>
-    <w:basedOn w:val="Normal"/>
-    <w:link w:val="BalloonTextChar"/>
+    <w:basedOn w:val="a"/>
+    <w:link w:val="Char"/>
     <w:uiPriority w:val="99"/>
     <w:semiHidden/>
     <w:unhideWhenUsed/>
@@ -2475,10 +2875,10 @@
       <w:szCs w:val="16"/>
     </w:rPr>
   </w:style>
-  <w:style w:type="character" w:customStyle="1" w:styleId="BalloonTextChar">
-    <w:name w:val="Balloon Text Char"/>
-    <w:basedOn w:val="DefaultParagraphFont"/>
-    <w:link w:val="BalloonText"/>
+  <w:style w:type="character" w:customStyle="1" w:styleId="Char">
+    <w:name w:val="批注框文本 Char"/>
+    <w:basedOn w:val="a0"/>
+    <w:link w:val="a5"/>
     <w:uiPriority w:val="99"/>
     <w:semiHidden/>
     <w:rsid w:val="00442401"/>
@@ -2488,10 +2888,10 @@
       <w:szCs w:val="16"/>
     </w:rPr>
   </w:style>
-  <w:style w:type="paragraph" w:styleId="Header">
+  <w:style w:type="paragraph" w:styleId="a6">
     <w:name w:val="header"/>
-    <w:basedOn w:val="Normal"/>
-    <w:link w:val="HeaderChar"/>
+    <w:basedOn w:val="a"/>
+    <w:link w:val="Char0"/>
     <w:uiPriority w:val="99"/>
     <w:unhideWhenUsed/>
     <w:rsid w:val="007E4794"/>
@@ -2512,10 +2912,10 @@
       <w:szCs w:val="18"/>
     </w:rPr>
   </w:style>
-  <w:style w:type="character" w:customStyle="1" w:styleId="HeaderChar">
-    <w:name w:val="Header Char"/>
-    <w:basedOn w:val="DefaultParagraphFont"/>
-    <w:link w:val="Header"/>
+  <w:style w:type="character" w:customStyle="1" w:styleId="Char0">
+    <w:name w:val="页眉 Char"/>
+    <w:basedOn w:val="a0"/>
+    <w:link w:val="a6"/>
     <w:uiPriority w:val="99"/>
     <w:rsid w:val="007E4794"/>
     <w:rPr>
@@ -2523,10 +2923,10 @@
       <w:szCs w:val="18"/>
     </w:rPr>
   </w:style>
-  <w:style w:type="paragraph" w:styleId="Footer">
+  <w:style w:type="paragraph" w:styleId="a7">
     <w:name w:val="footer"/>
-    <w:basedOn w:val="Normal"/>
-    <w:link w:val="FooterChar"/>
+    <w:basedOn w:val="a"/>
+    <w:link w:val="Char1"/>
     <w:uiPriority w:val="99"/>
     <w:unhideWhenUsed/>
     <w:rsid w:val="007E4794"/>
@@ -2543,10 +2943,10 @@
       <w:szCs w:val="18"/>
     </w:rPr>
   </w:style>
-  <w:style w:type="character" w:customStyle="1" w:styleId="FooterChar">
-    <w:name w:val="Footer Char"/>
-    <w:basedOn w:val="DefaultParagraphFont"/>
-    <w:link w:val="Footer"/>
+  <w:style w:type="character" w:customStyle="1" w:styleId="Char1">
+    <w:name w:val="页脚 Char"/>
+    <w:basedOn w:val="a0"/>
+    <w:link w:val="a7"/>
     <w:uiPriority w:val="99"/>
     <w:rsid w:val="007E4794"/>
     <w:rPr>
@@ -2554,11 +2954,11 @@
       <w:szCs w:val="18"/>
     </w:rPr>
   </w:style>
-  <w:style w:type="paragraph" w:styleId="Title">
+  <w:style w:type="paragraph" w:styleId="a8">
     <w:name w:val="Title"/>
-    <w:basedOn w:val="Normal"/>
-    <w:next w:val="Normal"/>
-    <w:link w:val="TitleChar"/>
+    <w:basedOn w:val="a"/>
+    <w:next w:val="a"/>
+    <w:link w:val="Char2"/>
     <w:uiPriority w:val="10"/>
     <w:qFormat/>
     <w:rsid w:val="007E4794"/>
@@ -2575,10 +2975,10 @@
       <w:szCs w:val="32"/>
     </w:rPr>
   </w:style>
-  <w:style w:type="character" w:customStyle="1" w:styleId="TitleChar">
-    <w:name w:val="Title Char"/>
-    <w:basedOn w:val="DefaultParagraphFont"/>
-    <w:link w:val="Title"/>
+  <w:style w:type="character" w:customStyle="1" w:styleId="Char2">
+    <w:name w:val="标题 Char"/>
+    <w:basedOn w:val="a0"/>
+    <w:link w:val="a8"/>
     <w:uiPriority w:val="10"/>
     <w:rsid w:val="007E4794"/>
     <w:rPr>
@@ -2589,10 +2989,10 @@
       <w:szCs w:val="32"/>
     </w:rPr>
   </w:style>
-  <w:style w:type="character" w:customStyle="1" w:styleId="Heading2Char">
-    <w:name w:val="Heading 2 Char"/>
-    <w:basedOn w:val="DefaultParagraphFont"/>
-    <w:link w:val="Heading2"/>
+  <w:style w:type="character" w:customStyle="1" w:styleId="2Char">
+    <w:name w:val="标题 2 Char"/>
+    <w:basedOn w:val="a0"/>
+    <w:link w:val="2"/>
     <w:uiPriority w:val="9"/>
     <w:rsid w:val="007E4794"/>
     <w:rPr>
@@ -2604,6 +3004,516 @@
     </w:rPr>
   </w:style>
 </w:styles>
+</file>
+
+<file path=word/glossary/document.xml><?xml version="1.0" encoding="utf-8"?>
+<w:glossaryDocument xmlns:wpc="http://schemas.microsoft.com/office/word/2010/wordprocessingCanvas" xmlns:mc="http://schemas.openxmlformats.org/markup-compatibility/2006" xmlns:o="urn:schemas-microsoft-com:office:office" xmlns:r="http://schemas.openxmlformats.org/officeDocument/2006/relationships" xmlns:m="http://schemas.openxmlformats.org/officeDocument/2006/math" xmlns:v="urn:schemas-microsoft-com:vml" xmlns:wp14="http://schemas.microsoft.com/office/word/2010/wordprocessingDrawing" xmlns:wp="http://schemas.openxmlformats.org/drawingml/2006/wordprocessingDrawing" xmlns:w10="urn:schemas-microsoft-com:office:word" xmlns:w="http://schemas.openxmlformats.org/wordprocessingml/2006/main" xmlns:w14="http://schemas.microsoft.com/office/word/2010/wordml" xmlns:wpg="http://schemas.microsoft.com/office/word/2010/wordprocessingGroup" xmlns:wpi="http://schemas.microsoft.com/office/word/2010/wordprocessingInk" xmlns:wne="http://schemas.microsoft.com/office/word/2006/wordml" xmlns:wps="http://schemas.microsoft.com/office/word/2010/wordprocessingShape" mc:Ignorable="w14 wp14"/>
+</file>
+
+<file path=word/glossary/fontTable.xml><?xml version="1.0" encoding="utf-8"?>
+<w:fonts xmlns:mc="http://schemas.openxmlformats.org/markup-compatibility/2006" xmlns:r="http://schemas.openxmlformats.org/officeDocument/2006/relationships" xmlns:w="http://schemas.openxmlformats.org/wordprocessingml/2006/main" xmlns:w14="http://schemas.microsoft.com/office/word/2010/wordml" mc:Ignorable="w14">
+  <w:font w:name="Times New Roman">
+    <w:panose1 w:val="02020603050405020304"/>
+    <w:charset w:val="00"/>
+    <w:family w:val="roman"/>
+    <w:pitch w:val="variable"/>
+    <w:sig w:usb0="E0002AFF" w:usb1="C0007841" w:usb2="00000009" w:usb3="00000000" w:csb0="000001FF" w:csb1="00000000"/>
+  </w:font>
+  <w:font w:name="Calibri">
+    <w:panose1 w:val="020F0502020204030204"/>
+    <w:charset w:val="00"/>
+    <w:family w:val="swiss"/>
+    <w:pitch w:val="variable"/>
+    <w:sig w:usb0="E10002FF" w:usb1="4000ACFF" w:usb2="00000009" w:usb3="00000000" w:csb0="0000019F" w:csb1="00000000"/>
+  </w:font>
+  <w:font w:name="宋体">
+    <w:altName w:val="SimSun"/>
+    <w:panose1 w:val="02010600030101010101"/>
+    <w:charset w:val="86"/>
+    <w:family w:val="auto"/>
+    <w:pitch w:val="variable"/>
+    <w:sig w:usb0="00000003" w:usb1="288F0000" w:usb2="00000016" w:usb3="00000000" w:csb0="00040001" w:csb1="00000000"/>
+  </w:font>
+  <w:font w:name="Cambria">
+    <w:panose1 w:val="02040503050406030204"/>
+    <w:charset w:val="00"/>
+    <w:family w:val="roman"/>
+    <w:pitch w:val="variable"/>
+    <w:sig w:usb0="E00002FF" w:usb1="400004FF" w:usb2="00000000" w:usb3="00000000" w:csb0="0000019F" w:csb1="00000000"/>
+  </w:font>
+  <w:font w:name="Tahoma">
+    <w:panose1 w:val="020B0604030504040204"/>
+    <w:charset w:val="00"/>
+    <w:family w:val="swiss"/>
+    <w:notTrueType/>
+    <w:pitch w:val="variable"/>
+    <w:sig w:usb0="00000003" w:usb1="00000000" w:usb2="00000000" w:usb3="00000000" w:csb0="00000001" w:csb1="00000000"/>
+  </w:font>
+  <w:font w:name="Cambria Math">
+    <w:panose1 w:val="02040503050406030204"/>
+    <w:charset w:val="00"/>
+    <w:family w:val="roman"/>
+    <w:pitch w:val="variable"/>
+    <w:sig w:usb0="E00002FF" w:usb1="420024FF" w:usb2="00000000" w:usb3="00000000" w:csb0="0000019F" w:csb1="00000000"/>
+  </w:font>
+</w:fonts>
+</file>
+
+<file path=word/glossary/settings.xml><?xml version="1.0" encoding="utf-8"?>
+<w:settings xmlns:mc="http://schemas.openxmlformats.org/markup-compatibility/2006" xmlns:o="urn:schemas-microsoft-com:office:office" xmlns:r="http://schemas.openxmlformats.org/officeDocument/2006/relationships" xmlns:m="http://schemas.openxmlformats.org/officeDocument/2006/math" xmlns:v="urn:schemas-microsoft-com:vml" xmlns:w10="urn:schemas-microsoft-com:office:word" xmlns:w="http://schemas.openxmlformats.org/wordprocessingml/2006/main" xmlns:w14="http://schemas.microsoft.com/office/word/2010/wordml" xmlns:sl="http://schemas.openxmlformats.org/schemaLibrary/2006/main" mc:Ignorable="w14">
+  <w:view w:val="normal"/>
+  <w:bordersDoNotSurroundHeader/>
+  <w:bordersDoNotSurroundFooter/>
+  <w:defaultTabStop w:val="420"/>
+  <w:drawingGridVerticalSpacing w:val="156"/>
+  <w:displayHorizontalDrawingGridEvery w:val="0"/>
+  <w:displayVerticalDrawingGridEvery w:val="2"/>
+  <w:characterSpacingControl w:val="compressPunctuation"/>
+  <w:compat>
+    <w:spaceForUL/>
+    <w:balanceSingleByteDoubleByteWidth/>
+    <w:doNotLeaveBackslashAlone/>
+    <w:ulTrailSpace/>
+    <w:doNotExpandShiftReturn/>
+    <w:adjustLineHeightInTable/>
+    <w:useFELayout/>
+    <w:compatSetting w:name="compatibilityMode" w:uri="http://schemas.microsoft.com/office/word" w:val="14"/>
+    <w:compatSetting w:name="overrideTableStyleFontSizeAndJustification" w:uri="http://schemas.microsoft.com/office/word" w:val="1"/>
+    <w:compatSetting w:name="enableOpenTypeFeatures" w:uri="http://schemas.microsoft.com/office/word" w:val="1"/>
+    <w:compatSetting w:name="doNotFlipMirrorIndents" w:uri="http://schemas.microsoft.com/office/word" w:val="1"/>
+  </w:compat>
+  <w:rsids>
+    <w:rsidRoot w:val="007535BD"/>
+    <w:rsid w:val="0001187A"/>
+    <w:rsid w:val="007535BD"/>
+  </w:rsids>
+  <m:mathPr>
+    <m:mathFont m:val="Cambria Math"/>
+    <m:brkBin m:val="before"/>
+    <m:brkBinSub m:val="--"/>
+    <m:smallFrac m:val="0"/>
+    <m:dispDef/>
+    <m:lMargin m:val="0"/>
+    <m:rMargin m:val="0"/>
+    <m:defJc m:val="centerGroup"/>
+    <m:wrapIndent m:val="1440"/>
+    <m:intLim m:val="subSup"/>
+    <m:naryLim m:val="undOvr"/>
+  </m:mathPr>
+  <w:themeFontLang w:val="en-US" w:eastAsia="zh-CN"/>
+  <w:clrSchemeMapping w:bg1="light1" w:t1="dark1" w:bg2="light2" w:t2="dark2" w:accent1="accent1" w:accent2="accent2" w:accent3="accent3" w:accent4="accent4" w:accent5="accent5" w:accent6="accent6" w:hyperlink="hyperlink" w:followedHyperlink="followedHyperlink"/>
+  <w:decimalSymbol w:val="."/>
+  <w:listSeparator w:val=","/>
+</w:settings>
+</file>
+
+<file path=word/glossary/styles.xml><?xml version="1.0" encoding="utf-8"?>
+<w:styles xmlns:mc="http://schemas.openxmlformats.org/markup-compatibility/2006" xmlns:r="http://schemas.openxmlformats.org/officeDocument/2006/relationships" xmlns:w="http://schemas.openxmlformats.org/wordprocessingml/2006/main" xmlns:w14="http://schemas.microsoft.com/office/word/2010/wordml" mc:Ignorable="w14">
+  <w:docDefaults>
+    <w:rPrDefault>
+      <w:rPr>
+        <w:rFonts w:asciiTheme="minorHAnsi" w:eastAsiaTheme="minorEastAsia" w:hAnsiTheme="minorHAnsi" w:cstheme="minorBidi"/>
+        <w:kern w:val="2"/>
+        <w:sz w:val="21"/>
+        <w:szCs w:val="22"/>
+        <w:lang w:val="en-US" w:eastAsia="zh-CN" w:bidi="ar-SA"/>
+      </w:rPr>
+    </w:rPrDefault>
+    <w:pPrDefault/>
+  </w:docDefaults>
+  <w:latentStyles w:defLockedState="0" w:defUIPriority="99" w:defSemiHidden="1" w:defUnhideWhenUsed="1" w:defQFormat="0" w:count="267">
+    <w:lsdException w:name="Normal" w:semiHidden="0" w:uiPriority="0" w:unhideWhenUsed="0" w:qFormat="1"/>
+    <w:lsdException w:name="heading 1" w:semiHidden="0" w:uiPriority="9" w:unhideWhenUsed="0" w:qFormat="1"/>
+    <w:lsdException w:name="heading 2" w:uiPriority="9" w:qFormat="1"/>
+    <w:lsdException w:name="heading 3" w:uiPriority="9" w:qFormat="1"/>
+    <w:lsdException w:name="heading 4" w:uiPriority="9" w:qFormat="1"/>
+    <w:lsdException w:name="heading 5" w:uiPriority="9" w:qFormat="1"/>
+    <w:lsdException w:name="heading 6" w:uiPriority="9" w:qFormat="1"/>
+    <w:lsdException w:name="heading 7" w:uiPriority="9" w:qFormat="1"/>
+    <w:lsdException w:name="heading 8" w:uiPriority="9" w:qFormat="1"/>
+    <w:lsdException w:name="heading 9" w:uiPriority="9" w:qFormat="1"/>
+    <w:lsdException w:name="toc 1" w:uiPriority="39"/>
+    <w:lsdException w:name="toc 2" w:uiPriority="39"/>
+    <w:lsdException w:name="toc 3" w:uiPriority="39"/>
+    <w:lsdException w:name="toc 4" w:uiPriority="39"/>
+    <w:lsdException w:name="toc 5" w:uiPriority="39"/>
+    <w:lsdException w:name="toc 6" w:uiPriority="39"/>
+    <w:lsdException w:name="toc 7" w:uiPriority="39"/>
+    <w:lsdException w:name="toc 8" w:uiPriority="39"/>
+    <w:lsdException w:name="toc 9" w:uiPriority="39"/>
+    <w:lsdException w:name="caption" w:uiPriority="35" w:qFormat="1"/>
+    <w:lsdException w:name="Title" w:semiHidden="0" w:uiPriority="10" w:unhideWhenUsed="0" w:qFormat="1"/>
+    <w:lsdException w:name="Default Paragraph Font" w:uiPriority="1"/>
+    <w:lsdException w:name="Subtitle" w:semiHidden="0" w:uiPriority="11" w:unhideWhenUsed="0" w:qFormat="1"/>
+    <w:lsdException w:name="Strong" w:semiHidden="0" w:uiPriority="22" w:unhideWhenUsed="0" w:qFormat="1"/>
+    <w:lsdException w:name="Emphasis" w:semiHidden="0" w:uiPriority="20" w:unhideWhenUsed="0" w:qFormat="1"/>
+    <w:lsdException w:name="Table Grid" w:semiHidden="0" w:uiPriority="59" w:unhideWhenUsed="0"/>
+    <w:lsdException w:name="Placeholder Text" w:unhideWhenUsed="0"/>
+    <w:lsdException w:name="No Spacing" w:semiHidden="0" w:uiPriority="1" w:unhideWhenUsed="0" w:qFormat="1"/>
+    <w:lsdException w:name="Light Shading" w:semiHidden="0" w:uiPriority="60" w:unhideWhenUsed="0"/>
+    <w:lsdException w:name="Light List" w:semiHidden="0" w:uiPriority="61" w:unhideWhenUsed="0"/>
+    <w:lsdException w:name="Light Grid" w:semiHidden="0" w:uiPriority="62" w:unhideWhenUsed="0"/>
+    <w:lsdException w:name="Medium Shading 1" w:semiHidden="0" w:uiPriority="63" w:unhideWhenUsed="0"/>
+    <w:lsdException w:name="Medium Shading 2" w:semiHidden="0" w:uiPriority="64" w:unhideWhenUsed="0"/>
+    <w:lsdException w:name="Medium List 1" w:semiHidden="0" w:uiPriority="65" w:unhideWhenUsed="0"/>
+    <w:lsdException w:name="Medium List 2" w:semiHidden="0" w:uiPriority="66" w:unhideWhenUsed="0"/>
+    <w:lsdException w:name="Medium Grid 1" w:semiHidden="0" w:uiPriority="67" w:unhideWhenUsed="0"/>
+    <w:lsdException w:name="Medium Grid 2" w:semiHidden="0" w:uiPriority="68" w:unhideWhenUsed="0"/>
+    <w:lsdException w:name="Medium Grid 3" w:semiHidden="0" w:uiPriority="69" w:unhideWhenUsed="0"/>
+    <w:lsdException w:name="Dark List" w:semiHidden="0" w:uiPriority="70" w:unhideWhenUsed="0"/>
+    <w:lsdException w:name="Colorful Shading" w:semiHidden="0" w:uiPriority="71" w:unhideWhenUsed="0"/>
+    <w:lsdException w:name="Colorful List" w:semiHidden="0" w:uiPriority="72" w:unhideWhenUsed="0"/>
+    <w:lsdException w:name="Colorful Grid" w:semiHidden="0" w:uiPriority="73" w:unhideWhenUsed="0"/>
+    <w:lsdException w:name="Light Shading Accent 1" w:semiHidden="0" w:uiPriority="60" w:unhideWhenUsed="0"/>
+    <w:lsdException w:name="Light List Accent 1" w:semiHidden="0" w:uiPriority="61" w:unhideWhenUsed="0"/>
+    <w:lsdException w:name="Light Grid Accent 1" w:semiHidden="0" w:uiPriority="62" w:unhideWhenUsed="0"/>
+    <w:lsdException w:name="Medium Shading 1 Accent 1" w:semiHidden="0" w:uiPriority="63" w:unhideWhenUsed="0"/>
+    <w:lsdException w:name="Medium Shading 2 Accent 1" w:semiHidden="0" w:uiPriority="64" w:unhideWhenUsed="0"/>
+    <w:lsdException w:name="Medium List 1 Accent 1" w:semiHidden="0" w:uiPriority="65" w:unhideWhenUsed="0"/>
+    <w:lsdException w:name="Revision" w:unhideWhenUsed="0"/>
+    <w:lsdException w:name="List Paragraph" w:semiHidden="0" w:uiPriority="34" w:unhideWhenUsed="0" w:qFormat="1"/>
+    <w:lsdException w:name="Quote" w:semiHidden="0" w:uiPriority="29" w:unhideWhenUsed="0" w:qFormat="1"/>
+    <w:lsdException w:name="Intense Quote" w:semiHidden="0" w:uiPriority="30" w:unhideWhenUsed="0" w:qFormat="1"/>
+    <w:lsdException w:name="Medium List 2 Accent 1" w:semiHidden="0" w:uiPriority="66" w:unhideWhenUsed="0"/>
+    <w:lsdException w:name="Medium Grid 1 Accent 1" w:semiHidden="0" w:uiPriority="67" w:unhideWhenUsed="0"/>
+    <w:lsdException w:name="Medium Grid 2 Accent 1" w:semiHidden="0" w:uiPriority="68" w:unhideWhenUsed="0"/>
+    <w:lsdException w:name="Medium Grid 3 Accent 1" w:semiHidden="0" w:uiPriority="69" w:unhideWhenUsed="0"/>
+    <w:lsdException w:name="Dark List Accent 1" w:semiHidden="0" w:uiPriority="70" w:unhideWhenUsed="0"/>
+    <w:lsdException w:name="Colorful Shading Accent 1" w:semiHidden="0" w:uiPriority="71" w:unhideWhenUsed="0"/>
+    <w:lsdException w:name="Colorful List Accent 1" w:semiHidden="0" w:uiPriority="72" w:unhideWhenUsed="0"/>
+    <w:lsdException w:name="Colorful Grid Accent 1" w:semiHidden="0" w:uiPriority="73" w:unhideWhenUsed="0"/>
+    <w:lsdException w:name="Light Shading Accent 2" w:semiHidden="0" w:uiPriority="60" w:unhideWhenUsed="0"/>
+    <w:lsdException w:name="Light List Accent 2" w:semiHidden="0" w:uiPriority="61" w:unhideWhenUsed="0"/>
+    <w:lsdException w:name="Light Grid Accent 2" w:semiHidden="0" w:uiPriority="62" w:unhideWhenUsed="0"/>
+    <w:lsdException w:name="Medium Shading 1 Accent 2" w:semiHidden="0" w:uiPriority="63" w:unhideWhenUsed="0"/>
+    <w:lsdException w:name="Medium Shading 2 Accent 2" w:semiHidden="0" w:uiPriority="64" w:unhideWhenUsed="0"/>
+    <w:lsdException w:name="Medium List 1 Accent 2" w:semiHidden="0" w:uiPriority="65" w:unhideWhenUsed="0"/>
+    <w:lsdException w:name="Medium List 2 Accent 2" w:semiHidden="0" w:uiPriority="66" w:unhideWhenUsed="0"/>
+    <w:lsdException w:name="Medium Grid 1 Accent 2" w:semiHidden="0" w:uiPriority="67" w:unhideWhenUsed="0"/>
+    <w:lsdException w:name="Medium Grid 2 Accent 2" w:semiHidden="0" w:uiPriority="68" w:unhideWhenUsed="0"/>
+    <w:lsdException w:name="Medium Grid 3 Accent 2" w:semiHidden="0" w:uiPriority="69" w:unhideWhenUsed="0"/>
+    <w:lsdException w:name="Dark List Accent 2" w:semiHidden="0" w:uiPriority="70" w:unhideWhenUsed="0"/>
+    <w:lsdException w:name="Colorful Shading Accent 2" w:semiHidden="0" w:uiPriority="71" w:unhideWhenUsed="0"/>
+    <w:lsdException w:name="Colorful List Accent 2" w:semiHidden="0" w:uiPriority="72" w:unhideWhenUsed="0"/>
+    <w:lsdException w:name="Colorful Grid Accent 2" w:semiHidden="0" w:uiPriority="73" w:unhideWhenUsed="0"/>
+    <w:lsdException w:name="Light Shading Accent 3" w:semiHidden="0" w:uiPriority="60" w:unhideWhenUsed="0"/>
+    <w:lsdException w:name="Light List Accent 3" w:semiHidden="0" w:uiPriority="61" w:unhideWhenUsed="0"/>
+    <w:lsdException w:name="Light Grid Accent 3" w:semiHidden="0" w:uiPriority="62" w:unhideWhenUsed="0"/>
+    <w:lsdException w:name="Medium Shading 1 Accent 3" w:semiHidden="0" w:uiPriority="63" w:unhideWhenUsed="0"/>
+    <w:lsdException w:name="Medium Shading 2 Accent 3" w:semiHidden="0" w:uiPriority="64" w:unhideWhenUsed="0"/>
+    <w:lsdException w:name="Medium List 1 Accent 3" w:semiHidden="0" w:uiPriority="65" w:unhideWhenUsed="0"/>
+    <w:lsdException w:name="Medium List 2 Accent 3" w:semiHidden="0" w:uiPriority="66" w:unhideWhenUsed="0"/>
+    <w:lsdException w:name="Medium Grid 1 Accent 3" w:semiHidden="0" w:uiPriority="67" w:unhideWhenUsed="0"/>
+    <w:lsdException w:name="Medium Grid 2 Accent 3" w:semiHidden="0" w:uiPriority="68" w:unhideWhenUsed="0"/>
+    <w:lsdException w:name="Medium Grid 3 Accent 3" w:semiHidden="0" w:uiPriority="69" w:unhideWhenUsed="0"/>
+    <w:lsdException w:name="Dark List Accent 3" w:semiHidden="0" w:uiPriority="70" w:unhideWhenUsed="0"/>
+    <w:lsdException w:name="Colorful Shading Accent 3" w:semiHidden="0" w:uiPriority="71" w:unhideWhenUsed="0"/>
+    <w:lsdException w:name="Colorful List Accent 3" w:semiHidden="0" w:uiPriority="72" w:unhideWhenUsed="0"/>
+    <w:lsdException w:name="Colorful Grid Accent 3" w:semiHidden="0" w:uiPriority="73" w:unhideWhenUsed="0"/>
+    <w:lsdException w:name="Light Shading Accent 4" w:semiHidden="0" w:uiPriority="60" w:unhideWhenUsed="0"/>
+    <w:lsdException w:name="Light List Accent 4" w:semiHidden="0" w:uiPriority="61" w:unhideWhenUsed="0"/>
+    <w:lsdException w:name="Light Grid Accent 4" w:semiHidden="0" w:uiPriority="62" w:unhideWhenUsed="0"/>
+    <w:lsdException w:name="Medium Shading 1 Accent 4" w:semiHidden="0" w:uiPriority="63" w:unhideWhenUsed="0"/>
+    <w:lsdException w:name="Medium Shading 2 Accent 4" w:semiHidden="0" w:uiPriority="64" w:unhideWhenUsed="0"/>
+    <w:lsdException w:name="Medium List 1 Accent 4" w:semiHidden="0" w:uiPriority="65" w:unhideWhenUsed="0"/>
+    <w:lsdException w:name="Medium List 2 Accent 4" w:semiHidden="0" w:uiPriority="66" w:unhideWhenUsed="0"/>
+    <w:lsdException w:name="Medium Grid 1 Accent 4" w:semiHidden="0" w:uiPriority="67" w:unhideWhenUsed="0"/>
+    <w:lsdException w:name="Medium Grid 2 Accent 4" w:semiHidden="0" w:uiPriority="68" w:unhideWhenUsed="0"/>
+    <w:lsdException w:name="Medium Grid 3 Accent 4" w:semiHidden="0" w:uiPriority="69" w:unhideWhenUsed="0"/>
+    <w:lsdException w:name="Dark List Accent 4" w:semiHidden="0" w:uiPriority="70" w:unhideWhenUsed="0"/>
+    <w:lsdException w:name="Colorful Shading Accent 4" w:semiHidden="0" w:uiPriority="71" w:unhideWhenUsed="0"/>
+    <w:lsdException w:name="Colorful List Accent 4" w:semiHidden="0" w:uiPriority="72" w:unhideWhenUsed="0"/>
+    <w:lsdException w:name="Colorful Grid Accent 4" w:semiHidden="0" w:uiPriority="73" w:unhideWhenUsed="0"/>
+    <w:lsdException w:name="Light Shading Accent 5" w:semiHidden="0" w:uiPriority="60" w:unhideWhenUsed="0"/>
+    <w:lsdException w:name="Light List Accent 5" w:semiHidden="0" w:uiPriority="61" w:unhideWhenUsed="0"/>
+    <w:lsdException w:name="Light Grid Accent 5" w:semiHidden="0" w:uiPriority="62" w:unhideWhenUsed="0"/>
+    <w:lsdException w:name="Medium Shading 1 Accent 5" w:semiHidden="0" w:uiPriority="63" w:unhideWhenUsed="0"/>
+    <w:lsdException w:name="Medium Shading 2 Accent 5" w:semiHidden="0" w:uiPriority="64" w:unhideWhenUsed="0"/>
+    <w:lsdException w:name="Medium List 1 Accent 5" w:semiHidden="0" w:uiPriority="65" w:unhideWhenUsed="0"/>
+    <w:lsdException w:name="Medium List 2 Accent 5" w:semiHidden="0" w:uiPriority="66" w:unhideWhenUsed="0"/>
+    <w:lsdException w:name="Medium Grid 1 Accent 5" w:semiHidden="0" w:uiPriority="67" w:unhideWhenUsed="0"/>
+    <w:lsdException w:name="Medium Grid 2 Accent 5" w:semiHidden="0" w:uiPriority="68" w:unhideWhenUsed="0"/>
+    <w:lsdException w:name="Medium Grid 3 Accent 5" w:semiHidden="0" w:uiPriority="69" w:unhideWhenUsed="0"/>
+    <w:lsdException w:name="Dark List Accent 5" w:semiHidden="0" w:uiPriority="70" w:unhideWhenUsed="0"/>
+    <w:lsdException w:name="Colorful Shading Accent 5" w:semiHidden="0" w:uiPriority="71" w:unhideWhenUsed="0"/>
+    <w:lsdException w:name="Colorful List Accent 5" w:semiHidden="0" w:uiPriority="72" w:unhideWhenUsed="0"/>
+    <w:lsdException w:name="Colorful Grid Accent 5" w:semiHidden="0" w:uiPriority="73" w:unhideWhenUsed="0"/>
+    <w:lsdException w:name="Light Shading Accent 6" w:semiHidden="0" w:uiPriority="60" w:unhideWhenUsed="0"/>
+    <w:lsdException w:name="Light List Accent 6" w:semiHidden="0" w:uiPriority="61" w:unhideWhenUsed="0"/>
+    <w:lsdException w:name="Light Grid Accent 6" w:semiHidden="0" w:uiPriority="62" w:unhideWhenUsed="0"/>
+    <w:lsdException w:name="Medium Shading 1 Accent 6" w:semiHidden="0" w:uiPriority="63" w:unhideWhenUsed="0"/>
+    <w:lsdException w:name="Medium Shading 2 Accent 6" w:semiHidden="0" w:uiPriority="64" w:unhideWhenUsed="0"/>
+    <w:lsdException w:name="Medium List 1 Accent 6" w:semiHidden="0" w:uiPriority="65" w:unhideWhenUsed="0"/>
+    <w:lsdException w:name="Medium List 2 Accent 6" w:semiHidden="0" w:uiPriority="66" w:unhideWhenUsed="0"/>
+    <w:lsdException w:name="Medium Grid 1 Accent 6" w:semiHidden="0" w:uiPriority="67" w:unhideWhenUsed="0"/>
+    <w:lsdException w:name="Medium Grid 2 Accent 6" w:semiHidden="0" w:uiPriority="68" w:unhideWhenUsed="0"/>
+    <w:lsdException w:name="Medium Grid 3 Accent 6" w:semiHidden="0" w:uiPriority="69" w:unhideWhenUsed="0"/>
+    <w:lsdException w:name="Dark List Accent 6" w:semiHidden="0" w:uiPriority="70" w:unhideWhenUsed="0"/>
+    <w:lsdException w:name="Colorful Shading Accent 6" w:semiHidden="0" w:uiPriority="71" w:unhideWhenUsed="0"/>
+    <w:lsdException w:name="Colorful List Accent 6" w:semiHidden="0" w:uiPriority="72" w:unhideWhenUsed="0"/>
+    <w:lsdException w:name="Colorful Grid Accent 6" w:semiHidden="0" w:uiPriority="73" w:unhideWhenUsed="0"/>
+    <w:lsdException w:name="Subtle Emphasis" w:semiHidden="0" w:uiPriority="19" w:unhideWhenUsed="0" w:qFormat="1"/>
+    <w:lsdException w:name="Intense Emphasis" w:semiHidden="0" w:uiPriority="21" w:unhideWhenUsed="0" w:qFormat="1"/>
+    <w:lsdException w:name="Subtle Reference" w:semiHidden="0" w:uiPriority="31" w:unhideWhenUsed="0" w:qFormat="1"/>
+    <w:lsdException w:name="Intense Reference" w:semiHidden="0" w:uiPriority="32" w:unhideWhenUsed="0" w:qFormat="1"/>
+    <w:lsdException w:name="Book Title" w:semiHidden="0" w:uiPriority="33" w:unhideWhenUsed="0" w:qFormat="1"/>
+    <w:lsdException w:name="Bibliography" w:uiPriority="37"/>
+    <w:lsdException w:name="TOC Heading" w:uiPriority="39" w:qFormat="1"/>
+  </w:latentStyles>
+  <w:style w:type="paragraph" w:default="1" w:styleId="a">
+    <w:name w:val="Normal"/>
+    <w:qFormat/>
+    <w:pPr>
+      <w:widowControl w:val="0"/>
+      <w:jc w:val="both"/>
+    </w:pPr>
+  </w:style>
+  <w:style w:type="character" w:default="1" w:styleId="a0">
+    <w:name w:val="Default Paragraph Font"/>
+    <w:uiPriority w:val="1"/>
+    <w:semiHidden/>
+    <w:unhideWhenUsed/>
+  </w:style>
+  <w:style w:type="table" w:default="1" w:styleId="a1">
+    <w:name w:val="Normal Table"/>
+    <w:uiPriority w:val="99"/>
+    <w:semiHidden/>
+    <w:unhideWhenUsed/>
+    <w:tblPr>
+      <w:tblInd w:w="0" w:type="dxa"/>
+      <w:tblCellMar>
+        <w:top w:w="0" w:type="dxa"/>
+        <w:left w:w="108" w:type="dxa"/>
+        <w:bottom w:w="0" w:type="dxa"/>
+        <w:right w:w="108" w:type="dxa"/>
+      </w:tblCellMar>
+    </w:tblPr>
+  </w:style>
+  <w:style w:type="numbering" w:default="1" w:styleId="a2">
+    <w:name w:val="No List"/>
+    <w:uiPriority w:val="99"/>
+    <w:semiHidden/>
+    <w:unhideWhenUsed/>
+  </w:style>
+  <w:style w:type="character" w:styleId="a3">
+    <w:name w:val="Placeholder Text"/>
+    <w:basedOn w:val="a0"/>
+    <w:uiPriority w:val="99"/>
+    <w:semiHidden/>
+    <w:rsid w:val="007535BD"/>
+    <w:rPr>
+      <w:color w:val="808080"/>
+    </w:rPr>
+  </w:style>
+</w:styles>
+</file>
+
+<file path=word/glossary/stylesWithEffects.xml><?xml version="1.0" encoding="utf-8"?>
+<w:styles xmlns:wpc="http://schemas.microsoft.com/office/word/2010/wordprocessingCanvas" xmlns:mc="http://schemas.openxmlformats.org/markup-compatibility/2006" xmlns:o="urn:schemas-microsoft-com:office:office" xmlns:r="http://schemas.openxmlformats.org/officeDocument/2006/relationships" xmlns:m="http://schemas.openxmlformats.org/officeDocument/2006/math" xmlns:v="urn:schemas-microsoft-com:vml" xmlns:wp14="http://schemas.microsoft.com/office/word/2010/wordprocessingDrawing" xmlns:wp="http://schemas.openxmlformats.org/drawingml/2006/wordprocessingDrawing" xmlns:w10="urn:schemas-microsoft-com:office:word" xmlns:w="http://schemas.openxmlformats.org/wordprocessingml/2006/main" xmlns:w14="http://schemas.microsoft.com/office/word/2010/wordml" xmlns:wpg="http://schemas.microsoft.com/office/word/2010/wordprocessingGroup" xmlns:wpi="http://schemas.microsoft.com/office/word/2010/wordprocessingInk" xmlns:wne="http://schemas.microsoft.com/office/word/2006/wordml" xmlns:wps="http://schemas.microsoft.com/office/word/2010/wordprocessingShape" mc:Ignorable="w14 wp14">
+  <w:docDefaults>
+    <w:rPrDefault>
+      <w:rPr>
+        <w:rFonts w:asciiTheme="minorHAnsi" w:eastAsiaTheme="minorEastAsia" w:hAnsiTheme="minorHAnsi" w:cstheme="minorBidi"/>
+        <w:kern w:val="2"/>
+        <w:sz w:val="21"/>
+        <w:szCs w:val="22"/>
+        <w:lang w:val="en-US" w:eastAsia="zh-CN" w:bidi="ar-SA"/>
+      </w:rPr>
+    </w:rPrDefault>
+    <w:pPrDefault/>
+  </w:docDefaults>
+  <w:latentStyles w:defLockedState="0" w:defUIPriority="99" w:defSemiHidden="1" w:defUnhideWhenUsed="1" w:defQFormat="0" w:count="267">
+    <w:lsdException w:name="Normal" w:semiHidden="0" w:uiPriority="0" w:unhideWhenUsed="0" w:qFormat="1"/>
+    <w:lsdException w:name="heading 1" w:semiHidden="0" w:uiPriority="9" w:unhideWhenUsed="0" w:qFormat="1"/>
+    <w:lsdException w:name="heading 2" w:uiPriority="9" w:qFormat="1"/>
+    <w:lsdException w:name="heading 3" w:uiPriority="9" w:qFormat="1"/>
+    <w:lsdException w:name="heading 4" w:uiPriority="9" w:qFormat="1"/>
+    <w:lsdException w:name="heading 5" w:uiPriority="9" w:qFormat="1"/>
+    <w:lsdException w:name="heading 6" w:uiPriority="9" w:qFormat="1"/>
+    <w:lsdException w:name="heading 7" w:uiPriority="9" w:qFormat="1"/>
+    <w:lsdException w:name="heading 8" w:uiPriority="9" w:qFormat="1"/>
+    <w:lsdException w:name="heading 9" w:uiPriority="9" w:qFormat="1"/>
+    <w:lsdException w:name="toc 1" w:uiPriority="39"/>
+    <w:lsdException w:name="toc 2" w:uiPriority="39"/>
+    <w:lsdException w:name="toc 3" w:uiPriority="39"/>
+    <w:lsdException w:name="toc 4" w:uiPriority="39"/>
+    <w:lsdException w:name="toc 5" w:uiPriority="39"/>
+    <w:lsdException w:name="toc 6" w:uiPriority="39"/>
+    <w:lsdException w:name="toc 7" w:uiPriority="39"/>
+    <w:lsdException w:name="toc 8" w:uiPriority="39"/>
+    <w:lsdException w:name="toc 9" w:uiPriority="39"/>
+    <w:lsdException w:name="caption" w:uiPriority="35" w:qFormat="1"/>
+    <w:lsdException w:name="Title" w:semiHidden="0" w:uiPriority="10" w:unhideWhenUsed="0" w:qFormat="1"/>
+    <w:lsdException w:name="Default Paragraph Font" w:uiPriority="1"/>
+    <w:lsdException w:name="Subtitle" w:semiHidden="0" w:uiPriority="11" w:unhideWhenUsed="0" w:qFormat="1"/>
+    <w:lsdException w:name="Strong" w:semiHidden="0" w:uiPriority="22" w:unhideWhenUsed="0" w:qFormat="1"/>
+    <w:lsdException w:name="Emphasis" w:semiHidden="0" w:uiPriority="20" w:unhideWhenUsed="0" w:qFormat="1"/>
+    <w:lsdException w:name="Table Grid" w:semiHidden="0" w:uiPriority="59" w:unhideWhenUsed="0"/>
+    <w:lsdException w:name="Placeholder Text" w:unhideWhenUsed="0"/>
+    <w:lsdException w:name="No Spacing" w:semiHidden="0" w:uiPriority="1" w:unhideWhenUsed="0" w:qFormat="1"/>
+    <w:lsdException w:name="Light Shading" w:semiHidden="0" w:uiPriority="60" w:unhideWhenUsed="0"/>
+    <w:lsdException w:name="Light List" w:semiHidden="0" w:uiPriority="61" w:unhideWhenUsed="0"/>
+    <w:lsdException w:name="Light Grid" w:semiHidden="0" w:uiPriority="62" w:unhideWhenUsed="0"/>
+    <w:lsdException w:name="Medium Shading 1" w:semiHidden="0" w:uiPriority="63" w:unhideWhenUsed="0"/>
+    <w:lsdException w:name="Medium Shading 2" w:semiHidden="0" w:uiPriority="64" w:unhideWhenUsed="0"/>
+    <w:lsdException w:name="Medium List 1" w:semiHidden="0" w:uiPriority="65" w:unhideWhenUsed="0"/>
+    <w:lsdException w:name="Medium List 2" w:semiHidden="0" w:uiPriority="66" w:unhideWhenUsed="0"/>
+    <w:lsdException w:name="Medium Grid 1" w:semiHidden="0" w:uiPriority="67" w:unhideWhenUsed="0"/>
+    <w:lsdException w:name="Medium Grid 2" w:semiHidden="0" w:uiPriority="68" w:unhideWhenUsed="0"/>
+    <w:lsdException w:name="Medium Grid 3" w:semiHidden="0" w:uiPriority="69" w:unhideWhenUsed="0"/>
+    <w:lsdException w:name="Dark List" w:semiHidden="0" w:uiPriority="70" w:unhideWhenUsed="0"/>
+    <w:lsdException w:name="Colorful Shading" w:semiHidden="0" w:uiPriority="71" w:unhideWhenUsed="0"/>
+    <w:lsdException w:name="Colorful List" w:semiHidden="0" w:uiPriority="72" w:unhideWhenUsed="0"/>
+    <w:lsdException w:name="Colorful Grid" w:semiHidden="0" w:uiPriority="73" w:unhideWhenUsed="0"/>
+    <w:lsdException w:name="Light Shading Accent 1" w:semiHidden="0" w:uiPriority="60" w:unhideWhenUsed="0"/>
+    <w:lsdException w:name="Light List Accent 1" w:semiHidden="0" w:uiPriority="61" w:unhideWhenUsed="0"/>
+    <w:lsdException w:name="Light Grid Accent 1" w:semiHidden="0" w:uiPriority="62" w:unhideWhenUsed="0"/>
+    <w:lsdException w:name="Medium Shading 1 Accent 1" w:semiHidden="0" w:uiPriority="63" w:unhideWhenUsed="0"/>
+    <w:lsdException w:name="Medium Shading 2 Accent 1" w:semiHidden="0" w:uiPriority="64" w:unhideWhenUsed="0"/>
+    <w:lsdException w:name="Medium List 1 Accent 1" w:semiHidden="0" w:uiPriority="65" w:unhideWhenUsed="0"/>
+    <w:lsdException w:name="Revision" w:unhideWhenUsed="0"/>
+    <w:lsdException w:name="List Paragraph" w:semiHidden="0" w:uiPriority="34" w:unhideWhenUsed="0" w:qFormat="1"/>
+    <w:lsdException w:name="Quote" w:semiHidden="0" w:uiPriority="29" w:unhideWhenUsed="0" w:qFormat="1"/>
+    <w:lsdException w:name="Intense Quote" w:semiHidden="0" w:uiPriority="30" w:unhideWhenUsed="0" w:qFormat="1"/>
+    <w:lsdException w:name="Medium List 2 Accent 1" w:semiHidden="0" w:uiPriority="66" w:unhideWhenUsed="0"/>
+    <w:lsdException w:name="Medium Grid 1 Accent 1" w:semiHidden="0" w:uiPriority="67" w:unhideWhenUsed="0"/>
+    <w:lsdException w:name="Medium Grid 2 Accent 1" w:semiHidden="0" w:uiPriority="68" w:unhideWhenUsed="0"/>
+    <w:lsdException w:name="Medium Grid 3 Accent 1" w:semiHidden="0" w:uiPriority="69" w:unhideWhenUsed="0"/>
+    <w:lsdException w:name="Dark List Accent 1" w:semiHidden="0" w:uiPriority="70" w:unhideWhenUsed="0"/>
+    <w:lsdException w:name="Colorful Shading Accent 1" w:semiHidden="0" w:uiPriority="71" w:unhideWhenUsed="0"/>
+    <w:lsdException w:name="Colorful List Accent 1" w:semiHidden="0" w:uiPriority="72" w:unhideWhenUsed="0"/>
+    <w:lsdException w:name="Colorful Grid Accent 1" w:semiHidden="0" w:uiPriority="73" w:unhideWhenUsed="0"/>
+    <w:lsdException w:name="Light Shading Accent 2" w:semiHidden="0" w:uiPriority="60" w:unhideWhenUsed="0"/>
+    <w:lsdException w:name="Light List Accent 2" w:semiHidden="0" w:uiPriority="61" w:unhideWhenUsed="0"/>
+    <w:lsdException w:name="Light Grid Accent 2" w:semiHidden="0" w:uiPriority="62" w:unhideWhenUsed="0"/>
+    <w:lsdException w:name="Medium Shading 1 Accent 2" w:semiHidden="0" w:uiPriority="63" w:unhideWhenUsed="0"/>
+    <w:lsdException w:name="Medium Shading 2 Accent 2" w:semiHidden="0" w:uiPriority="64" w:unhideWhenUsed="0"/>
+    <w:lsdException w:name="Medium List 1 Accent 2" w:semiHidden="0" w:uiPriority="65" w:unhideWhenUsed="0"/>
+    <w:lsdException w:name="Medium List 2 Accent 2" w:semiHidden="0" w:uiPriority="66" w:unhideWhenUsed="0"/>
+    <w:lsdException w:name="Medium Grid 1 Accent 2" w:semiHidden="0" w:uiPriority="67" w:unhideWhenUsed="0"/>
+    <w:lsdException w:name="Medium Grid 2 Accent 2" w:semiHidden="0" w:uiPriority="68" w:unhideWhenUsed="0"/>
+    <w:lsdException w:name="Medium Grid 3 Accent 2" w:semiHidden="0" w:uiPriority="69" w:unhideWhenUsed="0"/>
+    <w:lsdException w:name="Dark List Accent 2" w:semiHidden="0" w:uiPriority="70" w:unhideWhenUsed="0"/>
+    <w:lsdException w:name="Colorful Shading Accent 2" w:semiHidden="0" w:uiPriority="71" w:unhideWhenUsed="0"/>
+    <w:lsdException w:name="Colorful List Accent 2" w:semiHidden="0" w:uiPriority="72" w:unhideWhenUsed="0"/>
+    <w:lsdException w:name="Colorful Grid Accent 2" w:semiHidden="0" w:uiPriority="73" w:unhideWhenUsed="0"/>
+    <w:lsdException w:name="Light Shading Accent 3" w:semiHidden="0" w:uiPriority="60" w:unhideWhenUsed="0"/>
+    <w:lsdException w:name="Light List Accent 3" w:semiHidden="0" w:uiPriority="61" w:unhideWhenUsed="0"/>
+    <w:lsdException w:name="Light Grid Accent 3" w:semiHidden="0" w:uiPriority="62" w:unhideWhenUsed="0"/>
+    <w:lsdException w:name="Medium Shading 1 Accent 3" w:semiHidden="0" w:uiPriority="63" w:unhideWhenUsed="0"/>
+    <w:lsdException w:name="Medium Shading 2 Accent 3" w:semiHidden="0" w:uiPriority="64" w:unhideWhenUsed="0"/>
+    <w:lsdException w:name="Medium List 1 Accent 3" w:semiHidden="0" w:uiPriority="65" w:unhideWhenUsed="0"/>
+    <w:lsdException w:name="Medium List 2 Accent 3" w:semiHidden="0" w:uiPriority="66" w:unhideWhenUsed="0"/>
+    <w:lsdException w:name="Medium Grid 1 Accent 3" w:semiHidden="0" w:uiPriority="67" w:unhideWhenUsed="0"/>
+    <w:lsdException w:name="Medium Grid 2 Accent 3" w:semiHidden="0" w:uiPriority="68" w:unhideWhenUsed="0"/>
+    <w:lsdException w:name="Medium Grid 3 Accent 3" w:semiHidden="0" w:uiPriority="69" w:unhideWhenUsed="0"/>
+    <w:lsdException w:name="Dark List Accent 3" w:semiHidden="0" w:uiPriority="70" w:unhideWhenUsed="0"/>
+    <w:lsdException w:name="Colorful Shading Accent 3" w:semiHidden="0" w:uiPriority="71" w:unhideWhenUsed="0"/>
+    <w:lsdException w:name="Colorful List Accent 3" w:semiHidden="0" w:uiPriority="72" w:unhideWhenUsed="0"/>
+    <w:lsdException w:name="Colorful Grid Accent 3" w:semiHidden="0" w:uiPriority="73" w:unhideWhenUsed="0"/>
+    <w:lsdException w:name="Light Shading Accent 4" w:semiHidden="0" w:uiPriority="60" w:unhideWhenUsed="0"/>
+    <w:lsdException w:name="Light List Accent 4" w:semiHidden="0" w:uiPriority="61" w:unhideWhenUsed="0"/>
+    <w:lsdException w:name="Light Grid Accent 4" w:semiHidden="0" w:uiPriority="62" w:unhideWhenUsed="0"/>
+    <w:lsdException w:name="Medium Shading 1 Accent 4" w:semiHidden="0" w:uiPriority="63" w:unhideWhenUsed="0"/>
+    <w:lsdException w:name="Medium Shading 2 Accent 4" w:semiHidden="0" w:uiPriority="64" w:unhideWhenUsed="0"/>
+    <w:lsdException w:name="Medium List 1 Accent 4" w:semiHidden="0" w:uiPriority="65" w:unhideWhenUsed="0"/>
+    <w:lsdException w:name="Medium List 2 Accent 4" w:semiHidden="0" w:uiPriority="66" w:unhideWhenUsed="0"/>
+    <w:lsdException w:name="Medium Grid 1 Accent 4" w:semiHidden="0" w:uiPriority="67" w:unhideWhenUsed="0"/>
+    <w:lsdException w:name="Medium Grid 2 Accent 4" w:semiHidden="0" w:uiPriority="68" w:unhideWhenUsed="0"/>
+    <w:lsdException w:name="Medium Grid 3 Accent 4" w:semiHidden="0" w:uiPriority="69" w:unhideWhenUsed="0"/>
+    <w:lsdException w:name="Dark List Accent 4" w:semiHidden="0" w:uiPriority="70" w:unhideWhenUsed="0"/>
+    <w:lsdException w:name="Colorful Shading Accent 4" w:semiHidden="0" w:uiPriority="71" w:unhideWhenUsed="0"/>
+    <w:lsdException w:name="Colorful List Accent 4" w:semiHidden="0" w:uiPriority="72" w:unhideWhenUsed="0"/>
+    <w:lsdException w:name="Colorful Grid Accent 4" w:semiHidden="0" w:uiPriority="73" w:unhideWhenUsed="0"/>
+    <w:lsdException w:name="Light Shading Accent 5" w:semiHidden="0" w:uiPriority="60" w:unhideWhenUsed="0"/>
+    <w:lsdException w:name="Light List Accent 5" w:semiHidden="0" w:uiPriority="61" w:unhideWhenUsed="0"/>
+    <w:lsdException w:name="Light Grid Accent 5" w:semiHidden="0" w:uiPriority="62" w:unhideWhenUsed="0"/>
+    <w:lsdException w:name="Medium Shading 1 Accent 5" w:semiHidden="0" w:uiPriority="63" w:unhideWhenUsed="0"/>
+    <w:lsdException w:name="Medium Shading 2 Accent 5" w:semiHidden="0" w:uiPriority="64" w:unhideWhenUsed="0"/>
+    <w:lsdException w:name="Medium List 1 Accent 5" w:semiHidden="0" w:uiPriority="65" w:unhideWhenUsed="0"/>
+    <w:lsdException w:name="Medium List 2 Accent 5" w:semiHidden="0" w:uiPriority="66" w:unhideWhenUsed="0"/>
+    <w:lsdException w:name="Medium Grid 1 Accent 5" w:semiHidden="0" w:uiPriority="67" w:unhideWhenUsed="0"/>
+    <w:lsdException w:name="Medium Grid 2 Accent 5" w:semiHidden="0" w:uiPriority="68" w:unhideWhenUsed="0"/>
+    <w:lsdException w:name="Medium Grid 3 Accent 5" w:semiHidden="0" w:uiPriority="69" w:unhideWhenUsed="0"/>
+    <w:lsdException w:name="Dark List Accent 5" w:semiHidden="0" w:uiPriority="70" w:unhideWhenUsed="0"/>
+    <w:lsdException w:name="Colorful Shading Accent 5" w:semiHidden="0" w:uiPriority="71" w:unhideWhenUsed="0"/>
+    <w:lsdException w:name="Colorful List Accent 5" w:semiHidden="0" w:uiPriority="72" w:unhideWhenUsed="0"/>
+    <w:lsdException w:name="Colorful Grid Accent 5" w:semiHidden="0" w:uiPriority="73" w:unhideWhenUsed="0"/>
+    <w:lsdException w:name="Light Shading Accent 6" w:semiHidden="0" w:uiPriority="60" w:unhideWhenUsed="0"/>
+    <w:lsdException w:name="Light List Accent 6" w:semiHidden="0" w:uiPriority="61" w:unhideWhenUsed="0"/>
+    <w:lsdException w:name="Light Grid Accent 6" w:semiHidden="0" w:uiPriority="62" w:unhideWhenUsed="0"/>
+    <w:lsdException w:name="Medium Shading 1 Accent 6" w:semiHidden="0" w:uiPriority="63" w:unhideWhenUsed="0"/>
+    <w:lsdException w:name="Medium Shading 2 Accent 6" w:semiHidden="0" w:uiPriority="64" w:unhideWhenUsed="0"/>
+    <w:lsdException w:name="Medium List 1 Accent 6" w:semiHidden="0" w:uiPriority="65" w:unhideWhenUsed="0"/>
+    <w:lsdException w:name="Medium List 2 Accent 6" w:semiHidden="0" w:uiPriority="66" w:unhideWhenUsed="0"/>
+    <w:lsdException w:name="Medium Grid 1 Accent 6" w:semiHidden="0" w:uiPriority="67" w:unhideWhenUsed="0"/>
+    <w:lsdException w:name="Medium Grid 2 Accent 6" w:semiHidden="0" w:uiPriority="68" w:unhideWhenUsed="0"/>
+    <w:lsdException w:name="Medium Grid 3 Accent 6" w:semiHidden="0" w:uiPriority="69" w:unhideWhenUsed="0"/>
+    <w:lsdException w:name="Dark List Accent 6" w:semiHidden="0" w:uiPriority="70" w:unhideWhenUsed="0"/>
+    <w:lsdException w:name="Colorful Shading Accent 6" w:semiHidden="0" w:uiPriority="71" w:unhideWhenUsed="0"/>
+    <w:lsdException w:name="Colorful List Accent 6" w:semiHidden="0" w:uiPriority="72" w:unhideWhenUsed="0"/>
+    <w:lsdException w:name="Colorful Grid Accent 6" w:semiHidden="0" w:uiPriority="73" w:unhideWhenUsed="0"/>
+    <w:lsdException w:name="Subtle Emphasis" w:semiHidden="0" w:uiPriority="19" w:unhideWhenUsed="0" w:qFormat="1"/>
+    <w:lsdException w:name="Intense Emphasis" w:semiHidden="0" w:uiPriority="21" w:unhideWhenUsed="0" w:qFormat="1"/>
+    <w:lsdException w:name="Subtle Reference" w:semiHidden="0" w:uiPriority="31" w:unhideWhenUsed="0" w:qFormat="1"/>
+    <w:lsdException w:name="Intense Reference" w:semiHidden="0" w:uiPriority="32" w:unhideWhenUsed="0" w:qFormat="1"/>
+    <w:lsdException w:name="Book Title" w:semiHidden="0" w:uiPriority="33" w:unhideWhenUsed="0" w:qFormat="1"/>
+    <w:lsdException w:name="Bibliography" w:uiPriority="37"/>
+    <w:lsdException w:name="TOC Heading" w:uiPriority="39" w:qFormat="1"/>
+  </w:latentStyles>
+  <w:style w:type="paragraph" w:default="1" w:styleId="a">
+    <w:name w:val="Normal"/>
+    <w:qFormat/>
+    <w:pPr>
+      <w:widowControl w:val="0"/>
+      <w:jc w:val="both"/>
+    </w:pPr>
+  </w:style>
+  <w:style w:type="character" w:default="1" w:styleId="a0">
+    <w:name w:val="Default Paragraph Font"/>
+    <w:uiPriority w:val="1"/>
+    <w:semiHidden/>
+    <w:unhideWhenUsed/>
+  </w:style>
+  <w:style w:type="table" w:default="1" w:styleId="a1">
+    <w:name w:val="Normal Table"/>
+    <w:uiPriority w:val="99"/>
+    <w:semiHidden/>
+    <w:unhideWhenUsed/>
+    <w:tblPr>
+      <w:tblInd w:w="0" w:type="dxa"/>
+      <w:tblCellMar>
+        <w:top w:w="0" w:type="dxa"/>
+        <w:left w:w="108" w:type="dxa"/>
+        <w:bottom w:w="0" w:type="dxa"/>
+        <w:right w:w="108" w:type="dxa"/>
+      </w:tblCellMar>
+    </w:tblPr>
+  </w:style>
+  <w:style w:type="numbering" w:default="1" w:styleId="a2">
+    <w:name w:val="No List"/>
+    <w:uiPriority w:val="99"/>
+    <w:semiHidden/>
+    <w:unhideWhenUsed/>
+  </w:style>
+  <w:style w:type="character" w:styleId="a3">
+    <w:name w:val="Placeholder Text"/>
+    <w:basedOn w:val="a0"/>
+    <w:uiPriority w:val="99"/>
+    <w:semiHidden/>
+    <w:rsid w:val="007535BD"/>
+    <w:rPr>
+      <w:color w:val="808080"/>
+    </w:rPr>
+  </w:style>
+</w:styles>
+</file>
+
+<file path=word/glossary/webSettings.xml><?xml version="1.0" encoding="utf-8"?>
+<w:webSettings xmlns:mc="http://schemas.openxmlformats.org/markup-compatibility/2006" xmlns:r="http://schemas.openxmlformats.org/officeDocument/2006/relationships" xmlns:w="http://schemas.openxmlformats.org/wordprocessingml/2006/main" xmlns:w14="http://schemas.microsoft.com/office/word/2010/wordml" mc:Ignorable="w14">
+  <w:optimizeForBrowser/>
+  <w:allowPNG/>
+</w:webSettings>
 </file>
 
 <file path=word/theme/theme1.xml><?xml version="1.0" encoding="utf-8"?>

</xml_diff>